<commit_message>
Need punctuation check for Kyosei
</commit_message>
<xml_diff>
--- a/Journal of Kyosei Studies/chicago-author-date-kyosei-ja-test.docx
+++ b/Journal of Kyosei Studies/chicago-author-date-kyosei-ja-test.docx
@@ -1494,6 +1494,7 @@
           <w:rFonts w:ascii="Times New Roman" w:hAnsi="Times New Roman" w:cs="Times New Roman"/>
           <w:sz w:val="24"/>
           <w:szCs w:val="24"/>
+          <w:lang w:val="fr-FR"/>
         </w:rPr>
         <w:t xml:space="preserve"> (</w:t>
       </w:r>
@@ -1510,6 +1511,7 @@
           <w:rFonts w:ascii="Times New Roman" w:hAnsi="Times New Roman" w:cs="Times New Roman"/>
           <w:sz w:val="24"/>
           <w:szCs w:val="24"/>
+          <w:lang w:val="fr-FR"/>
         </w:rPr>
         <w:t xml:space="preserve"> 2005; </w:t>
       </w:r>
@@ -1526,6 +1528,7 @@
           <w:rFonts w:ascii="Times New Roman" w:hAnsi="Times New Roman" w:cs="Times New Roman"/>
           <w:sz w:val="24"/>
           <w:szCs w:val="24"/>
+          <w:lang w:val="fr-FR"/>
         </w:rPr>
         <w:t xml:space="preserve"> 2008; </w:t>
       </w:r>
@@ -1542,6 +1545,7 @@
           <w:rFonts w:ascii="Times New Roman" w:hAnsi="Times New Roman" w:cs="Times New Roman"/>
           <w:sz w:val="24"/>
           <w:szCs w:val="24"/>
+          <w:lang w:val="fr-FR"/>
         </w:rPr>
         <w:t xml:space="preserve"> 2008; </w:t>
       </w:r>
@@ -1558,6 +1562,7 @@
           <w:rFonts w:ascii="Times New Roman" w:hAnsi="Times New Roman" w:cs="Times New Roman"/>
           <w:sz w:val="24"/>
           <w:szCs w:val="24"/>
+          <w:lang w:val="fr-FR"/>
         </w:rPr>
         <w:t xml:space="preserve"> 2009; 2010; </w:t>
       </w:r>
@@ -1574,6 +1579,7 @@
           <w:rFonts w:ascii="Times New Roman" w:hAnsi="Times New Roman" w:cs="Times New Roman"/>
           <w:sz w:val="24"/>
           <w:szCs w:val="24"/>
+          <w:lang w:val="fr-FR"/>
         </w:rPr>
         <w:t xml:space="preserve"> 2010; 2014)</w:t>
       </w:r>
@@ -1624,14 +1630,34 @@
         <w:rPr>
           <w:rFonts w:ascii="Times New Roman" w:hAnsi="Times New Roman" w:cs="Times New Roman"/>
           <w:sz w:val="24"/>
-        </w:rPr>
-        <w:t xml:space="preserve"> (King 2000; Kitamura 2007; </w:t>
+          <w:lang w:val="fr-FR"/>
+        </w:rPr>
+        <w:t xml:space="preserve"> (King 2000; </w:t>
       </w:r>
       <w:proofErr w:type="spellStart"/>
       <w:r>
         <w:rPr>
           <w:rFonts w:ascii="Times New Roman" w:hAnsi="Times New Roman" w:cs="Times New Roman"/>
           <w:sz w:val="24"/>
+          <w:lang w:val="fr-FR"/>
+        </w:rPr>
+        <w:t>Kitamura</w:t>
+      </w:r>
+      <w:proofErr w:type="spellEnd"/>
+      <w:r>
+        <w:rPr>
+          <w:rFonts w:ascii="Times New Roman" w:hAnsi="Times New Roman" w:cs="Times New Roman"/>
+          <w:sz w:val="24"/>
+          <w:lang w:val="fr-FR"/>
+        </w:rPr>
+        <w:t xml:space="preserve"> 2007; </w:t>
+      </w:r>
+      <w:proofErr w:type="spellStart"/>
+      <w:r>
+        <w:rPr>
+          <w:rFonts w:ascii="Times New Roman" w:hAnsi="Times New Roman" w:cs="Times New Roman"/>
+          <w:sz w:val="24"/>
+          <w:lang w:val="fr-FR"/>
         </w:rPr>
         <w:t>Sakaue</w:t>
       </w:r>
@@ -1640,6 +1666,7 @@
         <w:rPr>
           <w:rFonts w:ascii="Times New Roman" w:hAnsi="Times New Roman" w:cs="Times New Roman"/>
           <w:sz w:val="24"/>
+          <w:lang w:val="fr-FR"/>
         </w:rPr>
         <w:t xml:space="preserve"> et al. 2021; </w:t>
       </w:r>
@@ -1648,6 +1675,7 @@
         <w:rPr>
           <w:rFonts w:ascii="Times New Roman" w:hAnsi="Times New Roman" w:cs="Times New Roman"/>
           <w:sz w:val="24"/>
+          <w:lang w:val="fr-FR"/>
         </w:rPr>
         <w:t>Sifuna</w:t>
       </w:r>
@@ -1656,6 +1684,7 @@
         <w:rPr>
           <w:rFonts w:ascii="Times New Roman" w:hAnsi="Times New Roman" w:cs="Times New Roman"/>
           <w:sz w:val="24"/>
+          <w:lang w:val="fr-FR"/>
         </w:rPr>
         <w:t xml:space="preserve"> &amp; </w:t>
       </w:r>
@@ -1664,6 +1693,7 @@
         <w:rPr>
           <w:rFonts w:ascii="Times New Roman" w:hAnsi="Times New Roman" w:cs="Times New Roman"/>
           <w:sz w:val="24"/>
+          <w:lang w:val="fr-FR"/>
         </w:rPr>
         <w:t>Sawamura</w:t>
       </w:r>
@@ -1672,6 +1702,7 @@
         <w:rPr>
           <w:rFonts w:ascii="Times New Roman" w:hAnsi="Times New Roman" w:cs="Times New Roman"/>
           <w:sz w:val="24"/>
+          <w:lang w:val="fr-FR"/>
         </w:rPr>
         <w:t xml:space="preserve"> 2010; </w:t>
       </w:r>
@@ -1680,6 +1711,7 @@
         <w:rPr>
           <w:rFonts w:ascii="Times New Roman" w:hAnsi="Times New Roman" w:cs="Times New Roman"/>
           <w:sz w:val="24"/>
+          <w:lang w:val="fr-FR"/>
         </w:rPr>
         <w:t>Sifuna</w:t>
       </w:r>
@@ -1688,6 +1720,7 @@
         <w:rPr>
           <w:rFonts w:ascii="Times New Roman" w:hAnsi="Times New Roman" w:cs="Times New Roman"/>
           <w:sz w:val="24"/>
+          <w:lang w:val="fr-FR"/>
         </w:rPr>
         <w:t xml:space="preserve"> et al. 2015)</w:t>
       </w:r>
@@ -1944,6 +1977,7 @@
         <w:rPr>
           <w:rFonts w:ascii="Times New Roman" w:hAnsi="Times New Roman" w:cs="Times New Roman"/>
           <w:sz w:val="24"/>
+          <w:lang w:val="fr-FR"/>
         </w:rPr>
         <w:t xml:space="preserve"> (2005)</w:t>
       </w:r>
@@ -2615,8 +2649,17 @@
           <w:rFonts w:ascii="Times New Roman" w:hAnsi="Times New Roman" w:cs="Times New Roman"/>
           <w:sz w:val="24"/>
           <w:szCs w:val="24"/>
-        </w:rPr>
-        <w:t xml:space="preserve"> (</w:t>
+          <w:lang w:val="fr-FR"/>
+        </w:rPr>
+        <w:t xml:space="preserve"> </w:t>
+      </w:r>
+      <w:r>
+        <w:rPr>
+          <w:rFonts w:ascii="Times New Roman" w:hAnsi="Times New Roman" w:cs="Times New Roman"/>
+          <w:sz w:val="24"/>
+          <w:szCs w:val="24"/>
+        </w:rPr>
+        <w:t>(</w:t>
       </w:r>
       <w:r>
         <w:rPr>
@@ -3546,7 +3589,7 @@
           <w:sz w:val="24"/>
           <w:szCs w:val="24"/>
         </w:rPr>
-        <w:instrText xml:space="preserve"> ADDIN ZOTERO_ITEM CSL_CITATION {"citationID":"oliFOinX","properties":{"formattedCitation":" (Koizumi 2005; Malkki 2001; Hartigan 2015; Daston 2004; United Nations 2017)","plainCitation":" (Koizumi 2005; Malkki 2001; Hartigan 2015; Daston 2004; United Nations 2017)","noteIndex":0},"citationItems":[{"id":5218,"uris":["http://zotero.org/users/2816249/items/5HMTGIPQ"],"itemData":{"id":5218,"type":"article-journal","container-title":"Anthropology News","issue":"7","journalAbbreviation":"Anthropology News","page":"9","title":"Pluralizing Anthropology","author":[{"family":"Koizumi","given":"Junji"}],"issued":{"date-parts":[["2005"]]},"citation-key":"koizumi2005"}},{"id":5197,"uris":["http://zotero.org/users/2816249/items/HZVAMSXB"],"itemData":{"id":5197,"type":"chapter","container-title":"Rewriting Africa: Toward Renaissance","edition":"JCAS Symposium Series 14","event-place":"Osaka","page":"239-261","publisher":"JCAS, National Museum of Ethnology","publisher-place":"Osaka","title":"Figures of the Future: Dystopia and Subjectivity in the Social Imagination of the Future","author":[{"family":"Malkki","given":"Liisa"}],"issued":{"date-parts":[["2001"]]},"citation-key":"malkki2001"}},{"id":5199,"uris":["http://zotero.org/users/2816249/items/SLNTNBSU"],"itemData":{"id":5199,"type":"book","event-place":"Minneapolis","publisher":"University of Minnesota Press","publisher-place":"Minneapolis","title":"Aesop's anthropology: A multispecies approach","author":[{"family":"Hartigan","given":"John"}],"issued":{"date-parts":[["2015"]]},"citation-key":"hartigan2015"}},{"id":5200,"uris":["http://zotero.org/users/2816249/items/27IAZEFE"],"itemData":{"id":5200,"type":"book","event-place":"New York","publisher":"Zone Books","publisher-place":"New York","title":"Things that talk: Object lessons from art and science","author":[{"family":"Daston","given":"Lorraine"}],"issued":{"date-parts":[["2004"]]},"citation-key":"daston2004"}},{"id":5217,"uris":["http://zotero.org/users/2816249/items/XI4EQUMX"],"itemData":{"id":5217,"type":"webpage","title":"One Health, September 2017","URL":"http://www.who.int/features/qa/one-health/","author":[{"family":"United Nations","given":""}],"accessed":{"date-parts":[["2022",12,6]]},"issued":{"date-parts":[["2017"]]},"citation-key":"unitednations2017"}}],"schema":"https://github.com/citation-style-language/schema/raw/master/csl-citation.json"} </w:instrText>
+        <w:instrText xml:space="preserve"> ADDIN ZOTERO_ITEM CSL_CITATION {"citationID":"oliFOinX","properties":{"formattedCitation":" (Koizumi 2005; Malkki 2001; Hartigan 2015; Daston 2004; United Nations 2017)","plainCitation":" (Koizumi 2005; Malkki 2001; Hartigan 2015; Daston 2004; United Nations 2017)","noteIndex":0},"citationItems":[{"id":5218,"uris":["http://zotero.org/users/2816249/items/5HMTGIPQ"],"itemData":{"id":5218,"type":"article-journal","container-title":"Anthropology News","issue":"7","journalAbbreviation":"Anthropology News","page":"9","title":"Pluralizing Anthropology","volume":"46","author":[{"family":"Koizumi","given":"Junji"}],"issued":{"date-parts":[["2005"]]},"citation-key":"koizumi2005"}},{"id":5197,"uris":["http://zotero.org/users/2816249/items/HZVAMSXB"],"itemData":{"id":5197,"type":"chapter","collection-number":"14","collection-title":"JCAS Symposium Series","container-title":"Rewriting Africa: Toward Renaissance","event-place":"Osaka","page":"239-261","publisher":"JCAS, National Museum of Ethnology","publisher-place":"Osaka","title":"Figures of the Future: Dystopia and Subjectivity in the Social Imagination of the Future","author":[{"family":"Malkki","given":"Liisa"}],"editor":[{"family":"Kurimoto","given":"Eisei"}],"issued":{"date-parts":[["2001"]]},"citation-key":"malkki2001"}},{"id":5199,"uris":["http://zotero.org/users/2816249/items/SLNTNBSU"],"itemData":{"id":5199,"type":"book","event-place":"Minneapolis","publisher":"University of Minnesota Press","publisher-place":"Minneapolis","title":"Aesop's anthropology: A multispecies approach","author":[{"family":"Hartigan","given":"John"}],"issued":{"date-parts":[["2015"]]},"citation-key":"hartigan2015"}},{"id":5200,"uris":["http://zotero.org/users/2816249/items/27IAZEFE"],"itemData":{"id":5200,"type":"book","event-place":"New York","publisher":"Zone Books","publisher-place":"New York","title":"Things that talk: Object lessons from art and science","editor":[{"family":"Daston","given":"Lorraine"}],"issued":{"date-parts":[["2004"]]},"citation-key":"daston2004"}},{"id":5217,"uris":["http://zotero.org/users/2816249/items/XI4EQUMX"],"itemData":{"id":5217,"type":"webpage","title":"One Health, September 2017","URL":"http://www.who.int/features/qa/one-health/","author":[{"family":"United Nations","given":""}],"accessed":{"date-parts":[["2022",12,6]]},"issued":{"date-parts":[["2017"]]},"citation-key":"unitednations2017"}}],"schema":"https://github.com/citation-style-language/schema/raw/master/csl-citation.json"} </w:instrText>
       </w:r>
       <w:r>
         <w:rPr>
@@ -3577,23 +3620,7 @@
           <w:rFonts w:ascii="Times New Roman" w:hAnsi="Times New Roman" w:cs="Times New Roman"/>
           <w:sz w:val="24"/>
         </w:rPr>
-        <w:t xml:space="preserve"> 2001; Hartigan 2015; </w:t>
-      </w:r>
-      <w:proofErr w:type="spellStart"/>
-      <w:r>
-        <w:rPr>
-          <w:rFonts w:ascii="Times New Roman" w:hAnsi="Times New Roman" w:cs="Times New Roman"/>
-          <w:sz w:val="24"/>
-        </w:rPr>
-        <w:t>Daston</w:t>
-      </w:r>
-      <w:proofErr w:type="spellEnd"/>
-      <w:r>
-        <w:rPr>
-          <w:rFonts w:ascii="Times New Roman" w:hAnsi="Times New Roman" w:cs="Times New Roman"/>
-          <w:sz w:val="24"/>
-        </w:rPr>
-        <w:t xml:space="preserve"> 2004; United Nations 2017)</w:t>
+        <w:t xml:space="preserve"> 2001; Hartigan 2015; Daston 2004; United Nations 2017)</w:t>
       </w:r>
       <w:r>
         <w:rPr>
@@ -4701,8 +4728,6 @@
         </w:rPr>
         <w:fldChar w:fldCharType="end"/>
       </w:r>
-      <w:bookmarkStart w:id="1" w:name="_GoBack"/>
-      <w:bookmarkEnd w:id="1"/>
     </w:p>
     <w:p>
       <w:pPr>
@@ -4750,6 +4775,8 @@
       <w:r>
         <w:fldChar w:fldCharType="separate"/>
       </w:r>
+      <w:bookmarkStart w:id="1" w:name="_GoBack"/>
+      <w:bookmarkEnd w:id="1"/>
       <w:r>
         <w:rPr>
           <w:rFonts w:ascii="Times New Roman" w:hAnsi="Times New Roman" w:cs="Times New Roman"/>
@@ -4896,7 +4923,7 @@
           <w:sz w:val="24"/>
           <w:szCs w:val="24"/>
         </w:rPr>
-        <w:t>3:11–16</w:t>
+        <w:t xml:space="preserve">3:11–16. </w:t>
       </w:r>
       <w:r>
         <w:rPr>
@@ -5143,7 +5170,7 @@
           <w:sz w:val="24"/>
           <w:szCs w:val="24"/>
         </w:rPr>
-        <w:t>54(4):77–92</w:t>
+        <w:t xml:space="preserve">54(4):77–92. </w:t>
       </w:r>
       <w:r>
         <w:rPr>
@@ -5225,7 +5252,7 @@
           <w:sz w:val="24"/>
           <w:szCs w:val="24"/>
         </w:rPr>
-        <w:t xml:space="preserve"> pp. 45–69</w:t>
+        <w:t>pp. 45–69</w:t>
       </w:r>
       <w:r>
         <w:rPr>
@@ -5437,7 +5464,7 @@
           <w:sz w:val="24"/>
           <w:szCs w:val="24"/>
         </w:rPr>
-        <w:t>1:24–40</w:t>
+        <w:t xml:space="preserve">1:24–40. </w:t>
       </w:r>
       <w:r>
         <w:rPr>
@@ -5487,7 +5514,7 @@
           <w:sz w:val="24"/>
           <w:szCs w:val="24"/>
         </w:rPr>
-        <w:t>5:97–119</w:t>
+        <w:t xml:space="preserve">5:97–119. </w:t>
       </w:r>
       <w:r>
         <w:rPr>
@@ -5537,7 +5564,7 @@
           <w:sz w:val="24"/>
           <w:szCs w:val="24"/>
         </w:rPr>
-        <w:t xml:space="preserve"> pp. 3–41</w:t>
+        <w:t>pp. 3–41</w:t>
       </w:r>
       <w:r>
         <w:rPr>
@@ -5651,7 +5678,7 @@
           <w:sz w:val="24"/>
           <w:szCs w:val="24"/>
         </w:rPr>
-        <w:t xml:space="preserve"> pp. 49–108</w:t>
+        <w:t>pp. 49–108</w:t>
       </w:r>
       <w:r>
         <w:rPr>
@@ -5765,7 +5792,7 @@
           <w:sz w:val="24"/>
           <w:szCs w:val="24"/>
         </w:rPr>
-        <w:t>8(2):1–4</w:t>
+        <w:t xml:space="preserve">8(2):1–4. </w:t>
       </w:r>
       <w:r>
         <w:rPr>
@@ -5881,7 +5908,7 @@
           <w:sz w:val="24"/>
           <w:szCs w:val="24"/>
         </w:rPr>
-        <w:t>1:12–23</w:t>
+        <w:t xml:space="preserve">1:12–23. </w:t>
       </w:r>
       <w:r>
         <w:rPr>
@@ -5947,7 +5974,7 @@
           <w:sz w:val="24"/>
           <w:szCs w:val="24"/>
         </w:rPr>
-        <w:t xml:space="preserve"> pp. 121–40</w:t>
+        <w:t>pp. 121–140</w:t>
       </w:r>
       <w:r>
         <w:rPr>
@@ -5984,7 +6011,7 @@
           <w:sz w:val="24"/>
           <w:szCs w:val="24"/>
         </w:rPr>
-        <w:t xml:space="preserve">, Lorraine. 2004. </w:t>
+        <w:t xml:space="preserve">, Lorraine (ed.). 2004. </w:t>
       </w:r>
       <w:r>
         <w:rPr>
@@ -6056,7 +6083,7 @@
           <w:sz w:val="24"/>
           <w:szCs w:val="24"/>
         </w:rPr>
-        <w:t xml:space="preserve">King, Kenneth. 2000. “Towards Knowledge-Based Aid: A New Way of Working or a New North-South Divide?” </w:t>
+        <w:t xml:space="preserve">King, Kenneth. 2000. Towards Knowledge-Based Aid: A New Way of Working or a New North-South Divide?. </w:t>
       </w:r>
       <w:r>
         <w:rPr>
@@ -6074,7 +6101,7 @@
           <w:sz w:val="24"/>
           <w:szCs w:val="24"/>
         </w:rPr>
-        <w:t>. 3(2):23–48https://doi.org/10.15027/34134.</w:t>
+        <w:t>. 3(2):23–48. https://doi.org/10.15027/34134.</w:t>
       </w:r>
     </w:p>
     <w:p>
@@ -6110,7 +6137,7 @@
           <w:sz w:val="24"/>
           <w:szCs w:val="24"/>
         </w:rPr>
-        <w:t xml:space="preserve">. 2007. “The Political Dimension of International Cooperation in Education: Mechanisms of Global Governance to Promote Education for All” In Baker, David and Wiseman, Alexander (eds.). </w:t>
+        <w:t xml:space="preserve">. 2007. The Political Dimension of International Cooperation in Education: Mechanisms of Global Governance to Promote Education for All. In David Baker and Alexander Wiseman (eds.). </w:t>
       </w:r>
       <w:r>
         <w:rPr>
@@ -6128,23 +6155,7 @@
           <w:sz w:val="24"/>
           <w:szCs w:val="24"/>
         </w:rPr>
-        <w:t xml:space="preserve"> pp. 33–74</w:t>
-      </w:r>
-      <w:r>
-        <w:rPr>
-          <w:rFonts w:ascii="Times New Roman" w:hAnsi="Times New Roman" w:cs="Times New Roman"/>
-          <w:sz w:val="24"/>
-          <w:szCs w:val="24"/>
-        </w:rPr>
-        <w:t>、</w:t>
-      </w:r>
-      <w:r>
-        <w:rPr>
-          <w:rFonts w:ascii="Times New Roman" w:hAnsi="Times New Roman" w:cs="Times New Roman"/>
-          <w:sz w:val="24"/>
-          <w:szCs w:val="24"/>
-        </w:rPr>
-        <w:t>. Oxford: Elsevier.</w:t>
+        <w:t>, pp. 33–74. Oxford: Elsevier.</w:t>
       </w:r>
     </w:p>
     <w:p>
@@ -6180,7 +6191,7 @@
           <w:sz w:val="24"/>
           <w:szCs w:val="24"/>
         </w:rPr>
-        <w:t xml:space="preserve">. 2005. “Pluralizing Anthropology” </w:t>
+        <w:t xml:space="preserve">. 2005. Pluralizing Anthropology. </w:t>
       </w:r>
       <w:r>
         <w:rPr>
@@ -6198,7 +6209,7 @@
           <w:sz w:val="24"/>
           <w:szCs w:val="24"/>
         </w:rPr>
-        <w:t>. 7:9.</w:t>
+        <w:t>. 46(7):9. .</w:t>
       </w:r>
     </w:p>
     <w:p>
@@ -6244,7 +6255,7 @@
           <w:sz w:val="24"/>
           <w:szCs w:val="24"/>
         </w:rPr>
-        <w:t xml:space="preserve">. 2001. “Figures of the Future: Dystopia and Subjectivity in the Social Imagination of the </w:t>
+        <w:t xml:space="preserve">. 2001. Figures of the Future: Dystopia and Subjectivity in the Social Imagination of the Future. In </w:t>
       </w:r>
       <w:proofErr w:type="spellStart"/>
       <w:r>
@@ -6253,7 +6264,16 @@
           <w:sz w:val="24"/>
           <w:szCs w:val="24"/>
         </w:rPr>
-        <w:t>Future”</w:t>
+        <w:t>Eisei</w:t>
+      </w:r>
+      <w:proofErr w:type="spellEnd"/>
+      <w:r>
+        <w:rPr>
+          <w:rFonts w:ascii="Times New Roman" w:hAnsi="Times New Roman" w:cs="Times New Roman"/>
+          <w:sz w:val="24"/>
+          <w:szCs w:val="24"/>
+        </w:rPr>
+        <w:t xml:space="preserve"> Kurimoto (ed.). </w:t>
       </w:r>
       <w:r>
         <w:rPr>
@@ -6263,42 +6283,15 @@
           <w:sz w:val="24"/>
           <w:szCs w:val="24"/>
         </w:rPr>
-        <w:t>Rewriting</w:t>
-      </w:r>
-      <w:proofErr w:type="spellEnd"/>
-      <w:r>
-        <w:rPr>
-          <w:rFonts w:ascii="Times New Roman" w:hAnsi="Times New Roman" w:cs="Times New Roman"/>
-          <w:i/>
-          <w:iCs/>
-          <w:sz w:val="24"/>
-          <w:szCs w:val="24"/>
-        </w:rPr>
-        <w:t xml:space="preserve"> Africa: Toward Renaissance</w:t>
-      </w:r>
-      <w:r>
-        <w:rPr>
-          <w:rFonts w:ascii="Times New Roman" w:hAnsi="Times New Roman" w:cs="Times New Roman"/>
-          <w:sz w:val="24"/>
-          <w:szCs w:val="24"/>
-        </w:rPr>
-        <w:t>(JCAS Symposium Series 14) pp. 239–61</w:t>
-      </w:r>
-      <w:r>
-        <w:rPr>
-          <w:rFonts w:ascii="Times New Roman" w:hAnsi="Times New Roman" w:cs="Times New Roman"/>
-          <w:sz w:val="24"/>
-          <w:szCs w:val="24"/>
-        </w:rPr>
-        <w:t>、</w:t>
-      </w:r>
-      <w:r>
-        <w:rPr>
-          <w:rFonts w:ascii="Times New Roman" w:hAnsi="Times New Roman" w:cs="Times New Roman"/>
-          <w:sz w:val="24"/>
-          <w:szCs w:val="24"/>
-        </w:rPr>
-        <w:t>. Osaka: JCAS, National Museum of Ethnology.</w:t>
+        <w:t>Rewriting Africa: Toward Renaissance</w:t>
+      </w:r>
+      <w:r>
+        <w:rPr>
+          <w:rFonts w:ascii="Times New Roman" w:hAnsi="Times New Roman" w:cs="Times New Roman"/>
+          <w:sz w:val="24"/>
+          <w:szCs w:val="24"/>
+        </w:rPr>
+        <w:t>, pp. 239–261. JCAS Symposium Series 14. Osaka: JCAS, National Museum of Ethnology.</w:t>
       </w:r>
     </w:p>
     <w:p>
@@ -6398,7 +6391,7 @@
           <w:sz w:val="24"/>
           <w:szCs w:val="24"/>
         </w:rPr>
-        <w:t xml:space="preserve">. 2021. “Inequality in Learning Engagements Amid the COVID-19 Pandemic: A Comparative Study of Kenya, Uganda, and Malawi” </w:t>
+        <w:t xml:space="preserve">. 2021. Inequality in Learning Engagements Amid the COVID-19 Pandemic: A Comparative Study of Kenya, Uganda, and Malawi. </w:t>
       </w:r>
       <w:r>
         <w:rPr>
@@ -6416,7 +6409,7 @@
           <w:sz w:val="24"/>
           <w:szCs w:val="24"/>
         </w:rPr>
-        <w:t>. 12:4–18.</w:t>
+        <w:t>. 12:4–18. .</w:t>
       </w:r>
     </w:p>
     <w:p>
@@ -6598,7 +6591,7 @@
           <w:sz w:val="24"/>
           <w:szCs w:val="24"/>
         </w:rPr>
-        <w:t xml:space="preserve">, Francis L. 2015. “UPE Policy and Quality of Education in Kenya” In Ogawa, Keiichi and Nishimura, </w:t>
+        <w:t xml:space="preserve">, Francis L. 2015. UPE Policy and Quality of Education in Kenya. In Keiichi Ogawa and </w:t>
       </w:r>
       <w:proofErr w:type="spellStart"/>
       <w:r>
@@ -6616,7 +6609,7 @@
           <w:sz w:val="24"/>
           <w:szCs w:val="24"/>
         </w:rPr>
-        <w:t xml:space="preserve"> (eds.). </w:t>
+        <w:t xml:space="preserve"> Nishimura (eds.). </w:t>
       </w:r>
       <w:r>
         <w:rPr>
@@ -6634,23 +6627,7 @@
           <w:sz w:val="24"/>
           <w:szCs w:val="24"/>
         </w:rPr>
-        <w:t xml:space="preserve"> pp. 135–53</w:t>
-      </w:r>
-      <w:r>
-        <w:rPr>
-          <w:rFonts w:ascii="Times New Roman" w:hAnsi="Times New Roman" w:cs="Times New Roman"/>
-          <w:sz w:val="24"/>
-          <w:szCs w:val="24"/>
-        </w:rPr>
-        <w:t>、</w:t>
-      </w:r>
-      <w:r>
-        <w:rPr>
-          <w:rFonts w:ascii="Times New Roman" w:hAnsi="Times New Roman" w:cs="Times New Roman"/>
-          <w:sz w:val="24"/>
-          <w:szCs w:val="24"/>
-        </w:rPr>
-        <w:t>. Brill.</w:t>
+        <w:t>, pp. 135–153. Brill.</w:t>
       </w:r>
     </w:p>
     <w:p>
@@ -6668,7 +6645,7 @@
           <w:sz w:val="24"/>
           <w:szCs w:val="24"/>
         </w:rPr>
-        <w:t xml:space="preserve">Stiglitz, Joseph E. 1998. “More Instruments and Broader Goals: Moving toward the Post-Washington Consensus” The United Nations University World Institute for Development Economics Research, Helsinkihttp://www.wider.unu.edu/ stiglitz.htm </w:t>
+        <w:t xml:space="preserve">Stiglitz, Joseph E. 1998. More Instruments and Broader Goals: Moving toward the Post-Washington Consensus. The United Nations University World Institute for Development Economics Research, Helsinkihttp://www.wider.unu.edu/ stiglitz.htm </w:t>
       </w:r>
       <w:r>
         <w:rPr>
@@ -6718,7 +6695,7 @@
           <w:sz w:val="24"/>
           <w:szCs w:val="24"/>
         </w:rPr>
-        <w:t xml:space="preserve">Thoburn, John T. 2000. “Development Studies Education in Universities in the New Millennium: A United Kingdom Perspective” </w:t>
+        <w:t xml:space="preserve">Thoburn, John T. 2000. Development Studies Education in Universities in the New Millennium: A United Kingdom Perspective. </w:t>
       </w:r>
       <w:r>
         <w:rPr>
@@ -6736,7 +6713,7 @@
           <w:sz w:val="24"/>
           <w:szCs w:val="24"/>
         </w:rPr>
-        <w:t>. 9(2):49–62.</w:t>
+        <w:t>. 9(2):49–62. .</w:t>
       </w:r>
     </w:p>
     <w:p>
@@ -6754,7 +6731,7 @@
           <w:sz w:val="24"/>
           <w:szCs w:val="24"/>
         </w:rPr>
-        <w:t xml:space="preserve">United Nations. 2017. “One Health, September 2017”http://www.who.int/features/qa/one-health/ </w:t>
+        <w:t xml:space="preserve">United Nations. 2017. One Health, September 2017. http://www.who.int/features/qa/one-health/ </w:t>
       </w:r>
       <w:r>
         <w:rPr>
@@ -7409,6 +7386,7 @@
   <w:style w:type="character" w:default="1" w:styleId="DefaultParagraphFont">
     <w:name w:val="Default Paragraph Font"/>
     <w:uiPriority w:val="1"/>
+    <w:semiHidden/>
     <w:unhideWhenUsed/>
   </w:style>
   <w:style w:type="table" w:default="1" w:styleId="TableNormal">

</xml_diff>

<commit_message>
Added Journal Mirai Kyoso Style (total 4 styles)
</commit_message>
<xml_diff>
--- a/Journal of Kyosei Studies/chicago-author-date-kyosei-ja-test.docx
+++ b/Journal of Kyosei Studies/chicago-author-date-kyosei-ja-test.docx
@@ -57,16 +57,16 @@
           <w:szCs w:val="24"/>
           <w:lang w:val="fr-FR"/>
         </w:rPr>
-        <w:instrText xml:space="preserve"> ADDIN ZOTERO_ITEM CSL_CITATION {"citationID":"0rsFx47Y","properties":{"formattedCitation":" (\\uc0\\u21513{}\\uc0\\u30000{} 2005; \\uc0\\u23567{}\\uc0\\u24029{}\\uc0\\u12539{}\\uc0\\u35199{}\\uc0\\u26449{} 2008; \\uc0\\u23567{}\\uc0\\u28580{}\\uc0\\u12539{}\\uc0\\u23567{}\\uc0\\u37326{}\\uc0\\u12539{}\\uc0\\u36817{}\\uc0\\u26862{}\\uc0\\u12539{}\\uc0\\u21916{}\\uc0\\u22810{} 2008; \\uc0\\u23665{}\\uc0\\u30000{} 2009; 2010; \\uc0\\u28580{}\\uc0\\u26449{}\\uc0\\u12539{}\\uc0\\u20234{}\\uc0\\u34276{}\\uc0\\u12539{}\\uc0\\u20493{}\\uc0\\u36062{}\\uc0\\u12539{}\\uc0\\u21513{}\\uc0\\u30000{}\\uc0\\u12539{}\\uc0\\u31282{}\\uc0\\u22435{} 2010; \\uc0\\u28580{}\\uc0\\u26449{}\\uc0\\u12539{}\\uc0\\u40658{}\\uc0\\u30000{}\\uc0\\u12539{}\\uc0\\u26085{}\\uc0\\u19979{}</w:instrText>
-      </w:r>
-      <w:r>
-        <w:rPr>
-          <w:rFonts w:ascii="Times New Roman" w:eastAsia="ＭＳ 明朝" w:hAnsi="Times New Roman" w:cs="Times New Roman" w:hint="eastAsia"/>
-          <w:sz w:val="24"/>
-          <w:szCs w:val="24"/>
-          <w:lang w:val="fr-FR"/>
-        </w:rPr>
-        <w:instrText>\\uc0\\u37096{}\\uc0\\u12539{}\\uc0\\u23665{}\\uc0\\u26412{}\\uc0\\u12539{}\\uc0\\u26862{}\\uc0\\u19979{} 2014)","plainCitation":" (</w:instrText>
+        <w:instrText xml:space="preserve"> ADDIN ZOTERO_ITEM CSL_CITATION {"citationID":"0rsFx47Y","properties":{"formattedCitation":" (\\uc0\\u21513{}\\uc0\\u30000{} 2005; \\uc0\\u23567{}\\uc0\\u24029{}\\uc0\\u12539{}\\uc0\\u35199{}\\uc0\\u26449{} 2008; \\uc0\\u23567{}\\uc0\\u28580{}\\uc0\\u1241</w:instrText>
+      </w:r>
+      <w:r>
+        <w:rPr>
+          <w:rFonts w:ascii="Times New Roman" w:eastAsia="ＭＳ 明朝" w:hAnsi="Times New Roman" w:cs="Times New Roman" w:hint="eastAsia"/>
+          <w:sz w:val="24"/>
+          <w:szCs w:val="24"/>
+          <w:lang w:val="fr-FR"/>
+        </w:rPr>
+        <w:instrText>1{}\\uc0\\u12363{} 2008; \\uc0\\u23665{}\\uc0\\u30000{} 2009; 2010; \\uc0\\u28580{}\\uc0\\u26449{}\\uc0\\u12411{}\\uc0\\u12363{} 2010; 2014)","plainCitation":" (</w:instrText>
       </w:r>
       <w:r>
         <w:rPr>
@@ -111,7 +111,7 @@
           <w:szCs w:val="24"/>
           <w:lang w:val="fr-FR"/>
         </w:rPr>
-        <w:instrText>小澤・小野・近森・喜多</w:instrText>
+        <w:instrText>小澤ほか</w:instrText>
       </w:r>
       <w:r>
         <w:rPr>
@@ -147,34 +147,16 @@
           <w:szCs w:val="24"/>
           <w:lang w:val="fr-FR"/>
         </w:rPr>
-        <w:instrText>澤村・伊藤・倍賞・吉田・稲垣</w:instrText>
-      </w:r>
-      <w:r>
-        <w:rPr>
-          <w:rFonts w:ascii="Times New Roman" w:eastAsia="ＭＳ 明朝" w:hAnsi="Times New Roman" w:cs="Times New Roman" w:hint="eastAsia"/>
-          <w:sz w:val="24"/>
-          <w:szCs w:val="24"/>
-          <w:lang w:val="fr-FR"/>
-        </w:rPr>
-        <w:instrText xml:space="preserve"> 2010; </w:instrText>
-      </w:r>
-      <w:r>
-        <w:rPr>
-          <w:rFonts w:ascii="Times New Roman" w:eastAsia="ＭＳ 明朝" w:hAnsi="Times New Roman" w:cs="Times New Roman" w:hint="eastAsia"/>
-          <w:sz w:val="24"/>
-          <w:szCs w:val="24"/>
-          <w:lang w:val="fr-FR"/>
-        </w:rPr>
-        <w:instrText>澤村・黒田・日下部・山本・森下</w:instrText>
-      </w:r>
-      <w:r>
-        <w:rPr>
-          <w:rFonts w:ascii="Times New Roman" w:eastAsia="ＭＳ 明朝" w:hAnsi="Times New Roman" w:cs="Times New Roman" w:hint="eastAsia"/>
-          <w:sz w:val="24"/>
-          <w:szCs w:val="24"/>
-          <w:lang w:val="fr-FR"/>
-        </w:rPr>
-        <w:instrText xml:space="preserve"> 2014)","noteIndex":0},"citationItems":[{"id":5082,"uris":["http://zotero.org/users/2816249/items/9BAFIWVJ"],"itemData":{"id":5082,"type":"chapter","container-title":"</w:instrText>
+        <w:instrText>澤村ほか</w:instrText>
+      </w:r>
+      <w:r>
+        <w:rPr>
+          <w:rFonts w:ascii="Times New Roman" w:eastAsia="ＭＳ 明朝" w:hAnsi="Times New Roman" w:cs="Times New Roman" w:hint="eastAsia"/>
+          <w:sz w:val="24"/>
+          <w:szCs w:val="24"/>
+          <w:lang w:val="fr-FR"/>
+        </w:rPr>
+        <w:instrText xml:space="preserve"> 2010; 2014)","noteIndex":0},"citationItems":[{"id":5082,"uris":["http://zotero.org/users/2816249/items/9BAFIWVJ"],"itemData":{"id":5082,"type":"chapter","container-title":"</w:instrText>
       </w:r>
       <w:r>
         <w:rPr>
@@ -1488,7 +1470,7 @@
           <w:szCs w:val="24"/>
           <w:lang w:val="fr-FR"/>
         </w:rPr>
-        <w:instrText>"}],"issued":{"date-parts":[["2014"]]},"citation-key":"sawamura2014"}}],"schema":"https://github.com/citation-style-language/sch</w:instrText>
+        <w:instrText>"}],"issued":{"date-parts":[["2014"]]},"citation-key":"sawamura2014"}}],"schema":"https://github.com/citation-style-language/schema/</w:instrText>
       </w:r>
       <w:r>
         <w:rPr>
@@ -1497,7 +1479,7 @@
           <w:szCs w:val="24"/>
           <w:lang w:val="fr-FR"/>
         </w:rPr>
-        <w:instrText xml:space="preserve">ema/raw/master/csl-citation.json"} </w:instrText>
+        <w:instrText xml:space="preserve">raw/master/csl-citation.json"} </w:instrText>
       </w:r>
       <w:r>
         <w:rPr>
@@ -1553,7 +1535,7 @@
           <w:sz w:val="24"/>
           <w:szCs w:val="24"/>
         </w:rPr>
-        <w:t>小澤・小野・近森・喜多</w:t>
+        <w:t>小澤ほか</w:t>
       </w:r>
       <w:r>
         <w:rPr>
@@ -1585,31 +1567,15 @@
           <w:sz w:val="24"/>
           <w:szCs w:val="24"/>
         </w:rPr>
-        <w:t>澤村・伊藤・倍賞・吉田・稲垣</w:t>
-      </w:r>
-      <w:r>
-        <w:rPr>
-          <w:rFonts w:ascii="Times New Roman" w:hAnsi="Times New Roman" w:cs="Times New Roman"/>
-          <w:sz w:val="24"/>
-          <w:szCs w:val="24"/>
-        </w:rPr>
-        <w:t xml:space="preserve"> 2010; </w:t>
-      </w:r>
-      <w:r>
-        <w:rPr>
-          <w:rFonts w:ascii="Times New Roman" w:hAnsi="Times New Roman" w:cs="Times New Roman"/>
-          <w:sz w:val="24"/>
-          <w:szCs w:val="24"/>
-        </w:rPr>
-        <w:t>澤村・黒田・日下部・山本・森下</w:t>
-      </w:r>
-      <w:r>
-        <w:rPr>
-          <w:rFonts w:ascii="Times New Roman" w:hAnsi="Times New Roman" w:cs="Times New Roman"/>
-          <w:sz w:val="24"/>
-          <w:szCs w:val="24"/>
-        </w:rPr>
-        <w:t xml:space="preserve"> 2014)</w:t>
+        <w:t>澤村ほか</w:t>
+      </w:r>
+      <w:r>
+        <w:rPr>
+          <w:rFonts w:ascii="Times New Roman" w:hAnsi="Times New Roman" w:cs="Times New Roman"/>
+          <w:sz w:val="24"/>
+          <w:szCs w:val="24"/>
+        </w:rPr>
+        <w:t xml:space="preserve"> 2010; 2014)</w:t>
       </w:r>
       <w:r>
         <w:rPr>
@@ -1644,7 +1610,7 @@
           <w:szCs w:val="24"/>
           <w:lang w:val="fr-FR"/>
         </w:rPr>
-        <w:instrText xml:space="preserve"> ADDIN ZOTERO_ITEM CSL_CITATION {"citationID":"uETSqWaP","properties":{"formattedCitation":" (King 2000; Kitamura 2007; Sakaue, Ogawa &amp; Sawamura 2021; Sifuna &amp; Sawamura 2010; Sifuna, Sawamura, Shimada &amp; Malenya 2015)","plainCitation":" (King 2000; Kitamura 2007; Sakaue, Ogawa &amp; Sawamura 2021; Sifuna &amp; Sawamura 2010; Sifuna, Sawamura, Shimada &amp; Malenya 2015)","noteIndex":0},"citationItems":[{"id":5086,"uris":["http://zotero.org/users/2816249/items/E5YFVT25"],"itemData":{"id":5086,"type":"article-journal","container-title":"Journal of International Cooperation in Education","DOI":"http://doi.org/10.15027/34134","ISSN":"1344-2996","issue":"2","journalAbbreviation":"Journal of International Cooperation in Education","page":"23-48","title":"Towards knowledge-based aid: a new way of working or a new North-South divide?","volume":"3","author":[{"family":"King","given":"Kenneth"}],"issued":{"date-parts":[["2000"]]},"citation-key":"king2000"}},{"id":5084,"uris":["http://zotero.org/users/2816249/items/A4KV5GRE"],"itemData":{"id":5084,"type":"chapter","container-title":"Education for All: Global Promises, National Challenges","event-place":"Oxford","page":"33-74","publisher":"Elsevier","publisher-place":"Oxford","title":"The Political Dimension of International Cooperation in Education: Mechanisms of Global Governance to Promote Education for All","author":[{"family":"Kitamura","given":"Yuto"}],"editor":[{"family":"Baker","given":"David"},{"family":"Wiseman","given":"Alexander"}],"issued":{"date-parts":[["2007"]]},"citation-key":"kitamura2007"}},{"id":5076,"uris":["http://zotero.org/users/2816249/items/BJFJQBQU"],"itemData":{"id":5076,"type":"article-journal","container-title":"Africa Educational Research Journal","ISSN":"2185-8268","journalAbbreviation":"Africa Educational Research Journal","note":"publisher: Japan Society for Africa Educational Research","page":"4-18","title":"Inequality in Learning Engagements Amid the COVID-19 Pandemic: A Comparative Study of Kenya, Uganda, and Malawi","volume":"12","author":[{"family":"Sakaue","given":"Katsuki"},{"family":"Ogawa","given":"Miku"},{"family":"Sawamura","given":"Nobuhide"}],"issued":{"date-parts":[["2021"]]},"citation-key":"sakaue2021"}},{"id":5083,"uris":["http://zotero.org/users/2816249/items/JNRNWX57"],"itemData":{"id":5083,"type":"book","event-place":"New York","publisher":"Nova Science Publishers","publisher-place":"New York","title":"Challenges of quality education in Sub-Saharan African countries","author":[{"family":"Sifuna","given":"Daniel N"},{"family":"Sawamura","given":"Nobuhide"}],"issued":{"date-parts":[["2010"]]},"citation-key":"sifuna2010"}},{"id":5087,"uris":["http://zotero.org/users/2816249/items/EQPIJJ8P"],"itemData":{"id":5087,"type":"chapter","container-title":"Comparative Analysis on Universal Primary Education Policy and Practice in Sub-Saharan Africa","ISBN":"94-6300-025-9","page":"135-153","publisher":"Brill","title":"UPE Policy and Quality of Education in Kenya","author":[{"family":"Sifuna","given":"Daniel N"},{"family":"Sawamura","given":"Nobuhide"},{"family":"Shimada","given":"Kentaro"},{"family":"Malenya","given":"Francis L"}],"editor":[{"family":"Ogawa","given":"Keiichi"},{"family":"Nishimura","given":"Mikiko"}],"issued":{"date-parts":[["2015"]]},"citation-key":"sifuna2015"}}],"schema":"https://github.com/citation-style-language/schema/raw/master/csl-citation.json"} </w:instrText>
+        <w:instrText xml:space="preserve"> ADDIN ZOTERO_ITEM CSL_CITATION {"citationID":"uETSqWaP","properties":{"formattedCitation":" (King 2000; Kitamura 2007; Sakaue et al. 2021; Sifuna &amp; Sawamura 2010; Sifuna et al. 2015)","plainCitation":" (King 2000; Kitamura 2007; Sakaue et al. 2021; Sifuna &amp; Sawamura 2010; Sifuna et al. 2015)","noteIndex":0},"citationItems":[{"id":5086,"uris":["http://zotero.org/users/2816249/items/E5YFVT25"],"itemData":{"id":5086,"type":"article-journal","container-title":"Journal of International Cooperation in Education","DOI":"http://doi.org/10.15027/34134","ISSN":"1344-2996","issue":"2","journalAbbreviation":"Journal of International Cooperation in Education","page":"23-48","title":"Towards knowledge-based aid: a new way of working or a new North-South divide?","volume":"3","author":[{"family":"King","given":"Kenneth"}],"issued":{"date-parts":[["2000"]]},"citation-key":"king2000"}},{"id":5084,"uris":["http://zotero.org/users/2816249/items/A4KV5GRE"],"itemData":{"id":5084,"type":"chapter","container-title":"Education for All: Global Promises, National Challenges","event-place":"Oxford","page":"33-74","publisher":"Elsevier","publisher-place":"Oxford","title":"The Political Dimension of International Cooperation in Education: Mechanisms of Global Governance to Promote Education for All","author":[{"family":"Kitamura","given":"Yuto"}],"editor":[{"family":"Baker","given":"David"},{"family":"Wiseman","given":"Alexander"}],"issued":{"date-parts":[["2007"]]},"citation-key":"kitamura2007"}},{"id":5076,"uris":["http://zotero.org/users/2816249/items/BJFJQBQU"],"itemData":{"id":5076,"type":"article-journal","container-title":"Africa Educational Research Journal","ISSN":"2185-8268","journalAbbreviation":"Africa Educational Research Journal","note":"publisher: Japan Society for Africa Educational Research","page":"4-18","title":"Inequality in Learning Engagements Amid the COVID-19 Pandemic: A Comparative Study of Kenya, Uganda, and Malawi","volume":"12","author":[{"family":"Sakaue","given":"Katsuki"},{"family":"Ogawa","given":"Miku"},{"family":"Sawamura","given":"Nobuhide"}],"issued":{"date-parts":[["2021"]]},"citation-key":"sakaue2021"}},{"id":5083,"uris":["http://zotero.org/users/2816249/items/JNRNWX57"],"itemData":{"id":5083,"type":"book","event-place":"New York","publisher":"Nova Science Publishers","publisher-place":"New York","title":"Challenges of quality education in Sub-Saharan African countries","author":[{"family":"Sifuna","given":"Daniel N"},{"family":"Sawamura","given":"Nobuhide"}],"issued":{"date-parts":[["2010"]]},"citation-key":"sifuna2010"}},{"id":5087,"uris":["http://zotero.org/users/2816249/items/EQPIJJ8P"],"itemData":{"id":5087,"type":"chapter","container-title":"Comparative Analysis on Universal Primary Education Policy and Practice in Sub-Saharan Africa","ISBN":"94-6300-025-9","page":"135-153","publisher":"Brill","title":"UPE Policy and Quality of Education in Kenya","author":[{"family":"Sifuna","given":"Daniel N"},{"family":"Sawamura","given":"Nobuhide"},{"family":"Shimada","given":"Kentaro"},{"family":"Malenya","given":"Francis L"}],"editor":[{"family":"Ogawa","given":"Keiichi"},{"family":"Nishimura","given":"Mikiko"}],"issued":{"date-parts":[["2015"]]},"citation-key":"sifuna2015"}}],"schema":"https://github.com/citation-style-language/schema/raw/master/csl-citation.json"} </w:instrText>
       </w:r>
       <w:r>
         <w:rPr>
@@ -1658,9 +1624,72 @@
         <w:rPr>
           <w:rFonts w:ascii="Calibri" w:hAnsi="Calibri" w:cs="Calibri"/>
           <w:sz w:val="24"/>
-          <w:lang w:val="fr-FR"/>
-        </w:rPr>
-        <w:t xml:space="preserve"> (King 2000; Kitamura 2007; Sakaue, Ogawa &amp; Sawamura 2021; Sifuna &amp; Sawamura 2010; Sifuna, Sawamura, Shimada &amp; Malenya 2015)</w:t>
+        </w:rPr>
+        <w:t xml:space="preserve"> (King 2000; Kitamura 2007; </w:t>
+      </w:r>
+      <w:proofErr w:type="spellStart"/>
+      <w:r>
+        <w:rPr>
+          <w:rFonts w:ascii="Calibri" w:hAnsi="Calibri" w:cs="Calibri"/>
+          <w:sz w:val="24"/>
+        </w:rPr>
+        <w:t>Sakaue</w:t>
+      </w:r>
+      <w:proofErr w:type="spellEnd"/>
+      <w:r>
+        <w:rPr>
+          <w:rFonts w:ascii="Calibri" w:hAnsi="Calibri" w:cs="Calibri"/>
+          <w:sz w:val="24"/>
+        </w:rPr>
+        <w:t xml:space="preserve"> et al. 2021; </w:t>
+      </w:r>
+      <w:proofErr w:type="spellStart"/>
+      <w:r>
+        <w:rPr>
+          <w:rFonts w:ascii="Calibri" w:hAnsi="Calibri" w:cs="Calibri"/>
+          <w:sz w:val="24"/>
+        </w:rPr>
+        <w:t>Sifuna</w:t>
+      </w:r>
+      <w:proofErr w:type="spellEnd"/>
+      <w:r>
+        <w:rPr>
+          <w:rFonts w:ascii="Calibri" w:hAnsi="Calibri" w:cs="Calibri"/>
+          <w:sz w:val="24"/>
+        </w:rPr>
+        <w:t xml:space="preserve"> &amp; </w:t>
+      </w:r>
+      <w:proofErr w:type="spellStart"/>
+      <w:r>
+        <w:rPr>
+          <w:rFonts w:ascii="Calibri" w:hAnsi="Calibri" w:cs="Calibri"/>
+          <w:sz w:val="24"/>
+        </w:rPr>
+        <w:t>Sawamura</w:t>
+      </w:r>
+      <w:proofErr w:type="spellEnd"/>
+      <w:r>
+        <w:rPr>
+          <w:rFonts w:ascii="Calibri" w:hAnsi="Calibri" w:cs="Calibri"/>
+          <w:sz w:val="24"/>
+        </w:rPr>
+        <w:t xml:space="preserve"> 2010; </w:t>
+      </w:r>
+      <w:proofErr w:type="spellStart"/>
+      <w:r>
+        <w:rPr>
+          <w:rFonts w:ascii="Calibri" w:hAnsi="Calibri" w:cs="Calibri"/>
+          <w:sz w:val="24"/>
+        </w:rPr>
+        <w:t>Sifuna</w:t>
+      </w:r>
+      <w:proofErr w:type="spellEnd"/>
+      <w:r>
+        <w:rPr>
+          <w:rFonts w:ascii="Calibri" w:hAnsi="Calibri" w:cs="Calibri"/>
+          <w:sz w:val="24"/>
+        </w:rPr>
+        <w:t xml:space="preserve"> et al. 2015)</w:t>
       </w:r>
       <w:r>
         <w:rPr>
@@ -1915,7 +1944,6 @@
         <w:rPr>
           <w:rFonts w:ascii="Times New Roman" w:hAnsi="Times New Roman" w:cs="Times New Roman"/>
           <w:sz w:val="24"/>
-          <w:lang w:val="fr-FR"/>
         </w:rPr>
         <w:t xml:space="preserve"> (2005)</w:t>
       </w:r>
@@ -2587,17 +2615,8 @@
           <w:rFonts w:ascii="Times New Roman" w:hAnsi="Times New Roman" w:cs="Times New Roman"/>
           <w:sz w:val="24"/>
           <w:szCs w:val="24"/>
-          <w:lang w:val="fr-FR"/>
-        </w:rPr>
-        <w:t xml:space="preserve"> </w:t>
-      </w:r>
-      <w:r>
-        <w:rPr>
-          <w:rFonts w:ascii="Times New Roman" w:hAnsi="Times New Roman" w:cs="Times New Roman"/>
-          <w:sz w:val="24"/>
-          <w:szCs w:val="24"/>
-        </w:rPr>
-        <w:t>(</w:t>
+        </w:rPr>
+        <w:t xml:space="preserve"> (</w:t>
       </w:r>
       <w:r>
         <w:rPr>
@@ -5282,7 +5301,79 @@
           <w:sz w:val="24"/>
           <w:lang w:val="fr-FR"/>
         </w:rPr>
-        <w:t xml:space="preserve"> (Koizumi 2005; Malkki 2001; Hartigan 2015; Daston 2004; United Nations 2017)</w:t>
+        <w:t xml:space="preserve"> (</w:t>
+      </w:r>
+      <w:proofErr w:type="spellStart"/>
+      <w:r>
+        <w:rPr>
+          <w:rFonts w:ascii="Times New Roman" w:hAnsi="Times New Roman" w:cs="Times New Roman"/>
+          <w:sz w:val="24"/>
+          <w:lang w:val="fr-FR"/>
+        </w:rPr>
+        <w:t>Koizumi</w:t>
+      </w:r>
+      <w:proofErr w:type="spellEnd"/>
+      <w:r>
+        <w:rPr>
+          <w:rFonts w:ascii="Times New Roman" w:hAnsi="Times New Roman" w:cs="Times New Roman"/>
+          <w:sz w:val="24"/>
+          <w:lang w:val="fr-FR"/>
+        </w:rPr>
+        <w:t xml:space="preserve"> 2005; </w:t>
+      </w:r>
+      <w:proofErr w:type="spellStart"/>
+      <w:r>
+        <w:rPr>
+          <w:rFonts w:ascii="Times New Roman" w:hAnsi="Times New Roman" w:cs="Times New Roman"/>
+          <w:sz w:val="24"/>
+          <w:lang w:val="fr-FR"/>
+        </w:rPr>
+        <w:t>Malkki</w:t>
+      </w:r>
+      <w:proofErr w:type="spellEnd"/>
+      <w:r>
+        <w:rPr>
+          <w:rFonts w:ascii="Times New Roman" w:hAnsi="Times New Roman" w:cs="Times New Roman"/>
+          <w:sz w:val="24"/>
+          <w:lang w:val="fr-FR"/>
+        </w:rPr>
+        <w:t xml:space="preserve"> 2001; </w:t>
+      </w:r>
+      <w:proofErr w:type="spellStart"/>
+      <w:r>
+        <w:rPr>
+          <w:rFonts w:ascii="Times New Roman" w:hAnsi="Times New Roman" w:cs="Times New Roman"/>
+          <w:sz w:val="24"/>
+          <w:lang w:val="fr-FR"/>
+        </w:rPr>
+        <w:t>Hartigan</w:t>
+      </w:r>
+      <w:proofErr w:type="spellEnd"/>
+      <w:r>
+        <w:rPr>
+          <w:rFonts w:ascii="Times New Roman" w:hAnsi="Times New Roman" w:cs="Times New Roman"/>
+          <w:sz w:val="24"/>
+          <w:lang w:val="fr-FR"/>
+        </w:rPr>
+        <w:t xml:space="preserve"> 2015; </w:t>
+      </w:r>
+      <w:proofErr w:type="spellStart"/>
+      <w:r>
+        <w:rPr>
+          <w:rFonts w:ascii="Times New Roman" w:hAnsi="Times New Roman" w:cs="Times New Roman"/>
+          <w:sz w:val="24"/>
+          <w:lang w:val="fr-FR"/>
+        </w:rPr>
+        <w:t>Daston</w:t>
+      </w:r>
+      <w:proofErr w:type="spellEnd"/>
+      <w:r>
+        <w:rPr>
+          <w:rFonts w:ascii="Times New Roman" w:hAnsi="Times New Roman" w:cs="Times New Roman"/>
+          <w:sz w:val="24"/>
+          <w:lang w:val="fr-FR"/>
+        </w:rPr>
+        <w:t xml:space="preserve"> 2004; United Nations 2017)</w:t>
       </w:r>
       <w:r>
         <w:rPr>
@@ -5370,6 +5461,24 @@
           <w:szCs w:val="24"/>
           <w:lang w:val="fr-FR"/>
         </w:rPr>
+        <w:instrText>","event-place":"</w:instrText>
+      </w:r>
+      <w:r>
+        <w:rPr>
+          <w:rFonts w:ascii="Times New Roman" w:eastAsia="ＭＳ 明朝" w:hAnsi="Times New Roman" w:cs="Times New Roman" w:hint="eastAsia"/>
+          <w:sz w:val="24"/>
+          <w:szCs w:val="24"/>
+          <w:lang w:val="fr-FR"/>
+        </w:rPr>
+        <w:instrText>京都</w:instrText>
+      </w:r>
+      <w:r>
+        <w:rPr>
+          <w:rFonts w:ascii="Times New Roman" w:eastAsia="ＭＳ 明朝" w:hAnsi="Times New Roman" w:cs="Times New Roman" w:hint="eastAsia"/>
+          <w:sz w:val="24"/>
+          <w:szCs w:val="24"/>
+          <w:lang w:val="fr-FR"/>
+        </w:rPr>
         <w:instrText>","language":"ja","note":"name-kana:</w:instrText>
       </w:r>
       <w:r>
@@ -5406,6 +5515,24 @@
           <w:szCs w:val="24"/>
           <w:lang w:val="fr-FR"/>
         </w:rPr>
+        <w:instrText>","publisher-place":"</w:instrText>
+      </w:r>
+      <w:r>
+        <w:rPr>
+          <w:rFonts w:ascii="Times New Roman" w:eastAsia="ＭＳ 明朝" w:hAnsi="Times New Roman" w:cs="Times New Roman" w:hint="eastAsia"/>
+          <w:sz w:val="24"/>
+          <w:szCs w:val="24"/>
+          <w:lang w:val="fr-FR"/>
+        </w:rPr>
+        <w:instrText>京都</w:instrText>
+      </w:r>
+      <w:r>
+        <w:rPr>
+          <w:rFonts w:ascii="Times New Roman" w:eastAsia="ＭＳ 明朝" w:hAnsi="Times New Roman" w:cs="Times New Roman" w:hint="eastAsia"/>
+          <w:sz w:val="24"/>
+          <w:szCs w:val="24"/>
+          <w:lang w:val="fr-FR"/>
+        </w:rPr>
         <w:instrText>","title":"</w:instrText>
       </w:r>
       <w:r>
@@ -5910,16 +6037,7 @@
           <w:szCs w:val="24"/>
           <w:lang w:val="fr-FR"/>
         </w:rPr>
-        <w:instrText>"}],"issued":{"date-parts":[["2007"]]},</w:instrText>
-      </w:r>
-      <w:r>
-        <w:rPr>
-          <w:rFonts w:ascii="Times New Roman" w:eastAsia="ＭＳ 明朝" w:hAnsi="Times New Roman" w:cs="Times New Roman"/>
-          <w:sz w:val="24"/>
-          <w:szCs w:val="24"/>
-          <w:lang w:val="fr-FR"/>
-        </w:rPr>
-        <w:instrText xml:space="preserve">"citation-key":"hibeiro2007"}}],"schema":"https://github.com/citation-style-language/schema/raw/master/csl-citation.json"} </w:instrText>
+        <w:instrText xml:space="preserve">"}],"issued":{"date-parts":[["2007"]]},"citation-key":"hibeiro2007"}}],"schema":"https://github.com/citation-style-language/schema/raw/master/csl-citation.json"} </w:instrText>
       </w:r>
       <w:r>
         <w:rPr>
@@ -6137,7 +6255,23 @@
           <w:sz w:val="24"/>
           <w:szCs w:val="24"/>
         </w:rPr>
-        <w:instrText>"}],"issued":{"date-parts":[["2011"]]},"citation-key":"inaba2011"}},{"id":5215,"uris":["http://zotero.org/users/2816249/items/T4QXNJKC"],"itemData":{"id":5215,"type":"book","language":"ja","note":"name-kana:</w:instrText>
+        <w:instrText>"}],"issued":{"date-parts":[["2011"]]},"citation-key":"inaba2011"}},{"id":5215,"uris":["http://zotero.org/users/2816249/items/T4QXNJKC"],"itemData":{"id":5215,"type":"book","event-place":"</w:instrText>
+      </w:r>
+      <w:r>
+        <w:rPr>
+          <w:rFonts w:ascii="Times New Roman" w:eastAsia="ＭＳ 明朝" w:hAnsi="Times New Roman" w:cs="Times New Roman" w:hint="eastAsia"/>
+          <w:sz w:val="24"/>
+          <w:szCs w:val="24"/>
+        </w:rPr>
+        <w:instrText>東京</w:instrText>
+      </w:r>
+      <w:r>
+        <w:rPr>
+          <w:rFonts w:ascii="Times New Roman" w:eastAsia="ＭＳ 明朝" w:hAnsi="Times New Roman" w:cs="Times New Roman" w:hint="eastAsia"/>
+          <w:sz w:val="24"/>
+          <w:szCs w:val="24"/>
+        </w:rPr>
+        <w:instrText>","language":"ja","note":"name-kana:</w:instrText>
       </w:r>
       <w:r>
         <w:rPr>
@@ -6185,6 +6319,22 @@
           <w:sz w:val="24"/>
           <w:szCs w:val="24"/>
         </w:rPr>
+        <w:instrText>","publisher-place":"</w:instrText>
+      </w:r>
+      <w:r>
+        <w:rPr>
+          <w:rFonts w:ascii="Times New Roman" w:eastAsia="ＭＳ 明朝" w:hAnsi="Times New Roman" w:cs="Times New Roman" w:hint="eastAsia"/>
+          <w:sz w:val="24"/>
+          <w:szCs w:val="24"/>
+        </w:rPr>
+        <w:instrText>東京</w:instrText>
+      </w:r>
+      <w:r>
+        <w:rPr>
+          <w:rFonts w:ascii="Times New Roman" w:eastAsia="ＭＳ 明朝" w:hAnsi="Times New Roman" w:cs="Times New Roman" w:hint="eastAsia"/>
+          <w:sz w:val="24"/>
+          <w:szCs w:val="24"/>
+        </w:rPr>
         <w:instrText>","title":"</w:instrText>
       </w:r>
       <w:r>
@@ -6393,7 +6543,15 @@
           <w:sz w:val="24"/>
           <w:szCs w:val="24"/>
         </w:rPr>
-        <w:instrText xml:space="preserve">","given":""}],"accessed":{"date-parts":[["2022",12,6]]},"issued":{"date-parts":[["2013"]]},"citation-key":"kankyosho2013"}}],"schema":"https://github.com/citation-style-language/schema/raw/master/csl-citation.json"} </w:instrText>
+        <w:instrText>","given":""}],"accessed":{"date-parts":[["2022",12,6]]},"issued":{"date-parts":[["2013"]]},"citation-key":"kankyosho2013"}}],"schema":"https://github.com/citation-style-language/schema/raw/master/csl-citati</w:instrText>
+      </w:r>
+      <w:r>
+        <w:rPr>
+          <w:rFonts w:ascii="Times New Roman" w:eastAsia="ＭＳ 明朝" w:hAnsi="Times New Roman" w:cs="Times New Roman"/>
+          <w:sz w:val="24"/>
+          <w:szCs w:val="24"/>
+        </w:rPr>
+        <w:instrText xml:space="preserve">on.json"} </w:instrText>
       </w:r>
       <w:r>
         <w:rPr>
@@ -6617,7 +6775,7 @@
           <w:szCs w:val="24"/>
           <w:lang w:val="fr-FR"/>
         </w:rPr>
-        <w:instrText xml:space="preserve"> ADDIN ZOTERO_ITEM CSL_CITATION {"citationID":"4bY2kLtZ","properties":{"formattedCitation":" (\\uc0\\u26647{}\\uc0\\u26412{} 2008:65)","plainCitation":" (</w:instrText>
+        <w:instrText xml:space="preserve"> ADDIN ZOTERO_ITEM CSL_CITATION {"citationID":"4bY2kLtZ","properties":{"formattedCitation":" (\\uc0\\u26647{}\\uc0\\u26412{} 2008, p. 65)","plainCitation":" (</w:instrText>
       </w:r>
       <w:r>
         <w:rPr>
@@ -6635,7 +6793,7 @@
           <w:szCs w:val="24"/>
           <w:lang w:val="fr-FR"/>
         </w:rPr>
-        <w:instrText xml:space="preserve"> 2008:65)","noteIndex":0},"citationItems":[{"id":5195,"uris":["http://zotero.org/users/2816249/items/5KXUCVRF"],"itemData":{"id":5195,"type":"chapter","container-title":"</w:instrText>
+        <w:instrText xml:space="preserve"> 2008, p. 65)","noteIndex":0},"citationItems":[{"id":5195,"uris":["http://zotero.org/users/2816249/items/5KXUCVRF"],"itemData":{"id":5195,"type":"chapter","container-title":"</w:instrText>
       </w:r>
       <w:r>
         <w:rPr>
@@ -6653,6 +6811,24 @@
           <w:szCs w:val="24"/>
           <w:lang w:val="fr-FR"/>
         </w:rPr>
+        <w:instrText>","event-place":"</w:instrText>
+      </w:r>
+      <w:r>
+        <w:rPr>
+          <w:rFonts w:ascii="Times New Roman" w:eastAsia="ＭＳ 明朝" w:hAnsi="Times New Roman" w:cs="Times New Roman" w:hint="eastAsia"/>
+          <w:sz w:val="24"/>
+          <w:szCs w:val="24"/>
+          <w:lang w:val="fr-FR"/>
+        </w:rPr>
+        <w:instrText>京都</w:instrText>
+      </w:r>
+      <w:r>
+        <w:rPr>
+          <w:rFonts w:ascii="Times New Roman" w:eastAsia="ＭＳ 明朝" w:hAnsi="Times New Roman" w:cs="Times New Roman" w:hint="eastAsia"/>
+          <w:sz w:val="24"/>
+          <w:szCs w:val="24"/>
+          <w:lang w:val="fr-FR"/>
+        </w:rPr>
         <w:instrText>","language":"ja","note":"name-kana:</w:instrText>
       </w:r>
       <w:r>
@@ -6689,6 +6865,24 @@
           <w:szCs w:val="24"/>
           <w:lang w:val="fr-FR"/>
         </w:rPr>
+        <w:instrText>","publisher-place":"</w:instrText>
+      </w:r>
+      <w:r>
+        <w:rPr>
+          <w:rFonts w:ascii="Times New Roman" w:eastAsia="ＭＳ 明朝" w:hAnsi="Times New Roman" w:cs="Times New Roman" w:hint="eastAsia"/>
+          <w:sz w:val="24"/>
+          <w:szCs w:val="24"/>
+          <w:lang w:val="fr-FR"/>
+        </w:rPr>
+        <w:instrText>京都</w:instrText>
+      </w:r>
+      <w:r>
+        <w:rPr>
+          <w:rFonts w:ascii="Times New Roman" w:eastAsia="ＭＳ 明朝" w:hAnsi="Times New Roman" w:cs="Times New Roman" w:hint="eastAsia"/>
+          <w:sz w:val="24"/>
+          <w:szCs w:val="24"/>
+          <w:lang w:val="fr-FR"/>
+        </w:rPr>
         <w:instrText>","title":"</w:instrText>
       </w:r>
       <w:r>
@@ -6869,7 +7063,7 @@
           <w:szCs w:val="24"/>
           <w:lang w:val="fr-FR"/>
         </w:rPr>
-        <w:instrText>"}],"issued":{"date-parts":[["2008"]]},"citation-key":"kurimoto2008"},"locator":"65","label":"page"}],"schema":"https://github.com/citation-style-language/schema/raw/master/cs</w:instrText>
+        <w:instrText>"}],"issued":{"date-parts":[["2008"]]},"citation-key":"kurimoto2008"},"locator":"65","label":"page"}],"schema":"https://githu</w:instrText>
       </w:r>
       <w:r>
         <w:rPr>
@@ -6878,7 +7072,7 @@
           <w:szCs w:val="24"/>
           <w:lang w:val="fr-FR"/>
         </w:rPr>
-        <w:instrText xml:space="preserve">l-citation.json"} </w:instrText>
+        <w:instrText xml:space="preserve">b.com/citation-style-language/schema/raw/master/csl-citation.json"} </w:instrText>
       </w:r>
       <w:r>
         <w:rPr>
@@ -6910,7 +7104,7 @@
           <w:sz w:val="24"/>
           <w:szCs w:val="24"/>
         </w:rPr>
-        <w:t xml:space="preserve"> 2008:65)</w:t>
+        <w:t xml:space="preserve"> 2008, p. 65)</w:t>
       </w:r>
       <w:r>
         <w:rPr>
@@ -6961,16 +7155,16 @@
           <w:szCs w:val="24"/>
           <w:lang w:val="fr-FR"/>
         </w:rPr>
-        <w:instrText xml:space="preserve"> ADDIN ZOTERO_ITEM CSL_CITATION {"citationID":"eYGrFxRk","properties":{"formattedCitation":" (2008:65\\uc0\\u8211{}66)","plainCitation":" (2008:65–66)","noteIndex":0},"citationItems":[{"id":5195,"uris":["http://zotero.org/users/2816249/items/5KXUCVRF"],"i</w:instrText>
-      </w:r>
-      <w:r>
-        <w:rPr>
-          <w:rFonts w:ascii="Times New Roman" w:eastAsia="ＭＳ 明朝" w:hAnsi="Times New Roman" w:cs="Times New Roman" w:hint="eastAsia"/>
-          <w:sz w:val="24"/>
-          <w:szCs w:val="24"/>
-          <w:lang w:val="fr-FR"/>
-        </w:rPr>
-        <w:instrText>temData":{"id":5195,"type":"chapter","container-title":"</w:instrText>
+        <w:instrText xml:space="preserve"> ADDIN ZOTERO_ITEM CSL_CITATION {"citationID":"eYGrFxRk","properties":{"formattedCitation":" (2008, pp. 65\\uc0\\u8211{}66)","plainCitation":" (2008, pp. 65–66)","noteIndex":0},"citationItems":[{"id":5195,"uris":["http://zotero.org/users/2816249/items/5KX</w:instrText>
+      </w:r>
+      <w:r>
+        <w:rPr>
+          <w:rFonts w:ascii="Times New Roman" w:eastAsia="ＭＳ 明朝" w:hAnsi="Times New Roman" w:cs="Times New Roman" w:hint="eastAsia"/>
+          <w:sz w:val="24"/>
+          <w:szCs w:val="24"/>
+          <w:lang w:val="fr-FR"/>
+        </w:rPr>
+        <w:instrText>UCVRF"],"itemData":{"id":5195,"type":"chapter","container-title":"</w:instrText>
       </w:r>
       <w:r>
         <w:rPr>
@@ -6988,6 +7182,24 @@
           <w:szCs w:val="24"/>
           <w:lang w:val="fr-FR"/>
         </w:rPr>
+        <w:instrText>","event-place":"</w:instrText>
+      </w:r>
+      <w:r>
+        <w:rPr>
+          <w:rFonts w:ascii="Times New Roman" w:eastAsia="ＭＳ 明朝" w:hAnsi="Times New Roman" w:cs="Times New Roman" w:hint="eastAsia"/>
+          <w:sz w:val="24"/>
+          <w:szCs w:val="24"/>
+          <w:lang w:val="fr-FR"/>
+        </w:rPr>
+        <w:instrText>京都</w:instrText>
+      </w:r>
+      <w:r>
+        <w:rPr>
+          <w:rFonts w:ascii="Times New Roman" w:eastAsia="ＭＳ 明朝" w:hAnsi="Times New Roman" w:cs="Times New Roman" w:hint="eastAsia"/>
+          <w:sz w:val="24"/>
+          <w:szCs w:val="24"/>
+          <w:lang w:val="fr-FR"/>
+        </w:rPr>
         <w:instrText>","language":"ja","note":"name-kana:</w:instrText>
       </w:r>
       <w:r>
@@ -7024,6 +7236,24 @@
           <w:szCs w:val="24"/>
           <w:lang w:val="fr-FR"/>
         </w:rPr>
+        <w:instrText>","publisher-place":"</w:instrText>
+      </w:r>
+      <w:r>
+        <w:rPr>
+          <w:rFonts w:ascii="Times New Roman" w:eastAsia="ＭＳ 明朝" w:hAnsi="Times New Roman" w:cs="Times New Roman" w:hint="eastAsia"/>
+          <w:sz w:val="24"/>
+          <w:szCs w:val="24"/>
+          <w:lang w:val="fr-FR"/>
+        </w:rPr>
+        <w:instrText>京都</w:instrText>
+      </w:r>
+      <w:r>
+        <w:rPr>
+          <w:rFonts w:ascii="Times New Roman" w:eastAsia="ＭＳ 明朝" w:hAnsi="Times New Roman" w:cs="Times New Roman" w:hint="eastAsia"/>
+          <w:sz w:val="24"/>
+          <w:szCs w:val="24"/>
+          <w:lang w:val="fr-FR"/>
+        </w:rPr>
         <w:instrText>","title":"</w:instrText>
       </w:r>
       <w:r>
@@ -7204,7 +7434,7 @@
           <w:szCs w:val="24"/>
           <w:lang w:val="fr-FR"/>
         </w:rPr>
-        <w:instrText>"}],"issued":{"date-parts":[["2008"]]},"citation-key":"kurimoto2008"},"locator":"65-66","label":"page","suppress-author":true}],"schema":"https://github.com/citation-style-language/schema/ra</w:instrText>
+        <w:instrText>"}],"issued":{"date-parts":[["2008"]]},"citation-key":"kurimoto2008"},"locator":"65-66","label":"page","suppress-author":true}],"schema":"</w:instrText>
       </w:r>
       <w:r>
         <w:rPr>
@@ -7213,7 +7443,7 @@
           <w:szCs w:val="24"/>
           <w:lang w:val="fr-FR"/>
         </w:rPr>
-        <w:instrText xml:space="preserve">w/master/csl-citation.json"} </w:instrText>
+        <w:instrText xml:space="preserve">https://github.com/citation-style-language/schema/raw/master/csl-citation.json"} </w:instrText>
       </w:r>
       <w:r>
         <w:rPr>
@@ -7229,7 +7459,7 @@
           <w:sz w:val="24"/>
           <w:szCs w:val="24"/>
         </w:rPr>
-        <w:t xml:space="preserve"> (2008:65–66)</w:t>
+        <w:t xml:space="preserve"> (2008, pp. 65–66)</w:t>
       </w:r>
       <w:r>
         <w:rPr>
@@ -7887,6 +8117,24 @@
           <w:szCs w:val="24"/>
           <w:lang w:val="fr-FR"/>
         </w:rPr>
+        <w:instrText>","event-place":"</w:instrText>
+      </w:r>
+      <w:r>
+        <w:rPr>
+          <w:rFonts w:ascii="Times New Roman" w:eastAsia="ＭＳ 明朝" w:hAnsi="Times New Roman" w:cs="Times New Roman" w:hint="eastAsia"/>
+          <w:sz w:val="24"/>
+          <w:szCs w:val="24"/>
+          <w:lang w:val="fr-FR"/>
+        </w:rPr>
+        <w:instrText>京都</w:instrText>
+      </w:r>
+      <w:r>
+        <w:rPr>
+          <w:rFonts w:ascii="Times New Roman" w:eastAsia="ＭＳ 明朝" w:hAnsi="Times New Roman" w:cs="Times New Roman" w:hint="eastAsia"/>
+          <w:sz w:val="24"/>
+          <w:szCs w:val="24"/>
+          <w:lang w:val="fr-FR"/>
+        </w:rPr>
         <w:instrText>","language":"ja","note":"name-kana:</w:instrText>
       </w:r>
       <w:r>
@@ -7923,6 +8171,24 @@
           <w:szCs w:val="24"/>
           <w:lang w:val="fr-FR"/>
         </w:rPr>
+        <w:instrText>","publisher-place":"</w:instrText>
+      </w:r>
+      <w:r>
+        <w:rPr>
+          <w:rFonts w:ascii="Times New Roman" w:eastAsia="ＭＳ 明朝" w:hAnsi="Times New Roman" w:cs="Times New Roman" w:hint="eastAsia"/>
+          <w:sz w:val="24"/>
+          <w:szCs w:val="24"/>
+          <w:lang w:val="fr-FR"/>
+        </w:rPr>
+        <w:instrText>京都</w:instrText>
+      </w:r>
+      <w:r>
+        <w:rPr>
+          <w:rFonts w:ascii="Times New Roman" w:eastAsia="ＭＳ 明朝" w:hAnsi="Times New Roman" w:cs="Times New Roman" w:hint="eastAsia"/>
+          <w:sz w:val="24"/>
+          <w:szCs w:val="24"/>
+          <w:lang w:val="fr-FR"/>
+        </w:rPr>
         <w:instrText>","title":"</w:instrText>
       </w:r>
       <w:r>
@@ -8118,6 +8384,7 @@
           <w:rFonts w:ascii="Times New Roman" w:hAnsi="Times New Roman" w:cs="Times New Roman"/>
           <w:sz w:val="24"/>
           <w:szCs w:val="24"/>
+          <w:lang w:val="fr-FR"/>
         </w:rPr>
         <w:t xml:space="preserve"> (</w:t>
       </w:r>
@@ -8134,6 +8401,7 @@
           <w:rFonts w:ascii="Times New Roman" w:hAnsi="Times New Roman" w:cs="Times New Roman"/>
           <w:sz w:val="24"/>
           <w:szCs w:val="24"/>
+          <w:lang w:val="fr-FR"/>
         </w:rPr>
         <w:t xml:space="preserve"> 2006; 2008)</w:t>
       </w:r>
@@ -8171,7 +8439,7 @@
           <w:szCs w:val="24"/>
           <w:lang w:val="fr-FR"/>
         </w:rPr>
-        <w:instrText xml:space="preserve"> ADDIN ZOTERO_ITEM CSL_CITATION {"citationID":"z08HgZUk","properties":{"formattedCitation":" (Koizumi 2005:3)","plainCitation":" (Koizumi 2005:3)","noteIndex":0},"citationItems":[{"id":5218,"uris":["http://zotero.org/users/2816249/items/5HMTGIPQ"],"itemData":{"id":5218,"type":"article-journal","container-title":"Anthropology News","issue":"7","journalAbbreviation":"Anthropology News","page":"9","title":"Pluralizing Anthropology","volume":"46","author":[{"family":"Koizumi","given":"Junji"}],"issued":{"date-parts":[["2005"]]},"citation-key":"koizumi2005"},"locator":"3","label":"page"}],"schema":"https://github.com/citation-style-language/schema/raw/master/csl-citation.json"} </w:instrText>
+        <w:instrText xml:space="preserve"> ADDIN ZOTERO_ITEM CSL_CITATION {"citationID":"z08HgZUk","properties":{"formattedCitation":" (Koizumi 2005, p. 3)","plainCitation":" (Koizumi 2005, p. 3)","noteIndex":0},"citationItems":[{"id":5218,"uris":["http://zotero.org/users/2816249/items/5HMTGIPQ"],"itemData":{"id":5218,"type":"article-journal","container-title":"Anthropology News","issue":"7","journalAbbreviation":"Anthropology News","page":"9","title":"Pluralizing Anthropology","volume":"46","author":[{"family":"Koizumi","given":"Junji"}],"issued":{"date-parts":[["2005"]]},"citation-key":"koizumi2005"},"locator":"3","label":"page"}],"schema":"https://github.com/citation-style-language/schema/raw/master/csl-citation.json"} </w:instrText>
       </w:r>
       <w:r>
         <w:rPr>
@@ -8206,7 +8474,7 @@
           <w:sz w:val="24"/>
           <w:lang w:val="fr-FR"/>
         </w:rPr>
-        <w:t xml:space="preserve"> 2005:3)</w:t>
+        <w:t xml:space="preserve"> 2005, p. 3)</w:t>
       </w:r>
       <w:r>
         <w:rPr>
@@ -8243,7 +8511,7 @@
           <w:szCs w:val="24"/>
           <w:lang w:val="fr-FR"/>
         </w:rPr>
-        <w:instrText xml:space="preserve"> ADDIN ZOTERO_ITEM CSL_CITATION {"citationID":"BPJeQR7K","properties":{"formattedCitation":" (Koizumi 2005:1\\uc0\\u8211{}2)","plainCitation":" (Koizumi 2005:1–2)","noteIndex":0},"citationItems":[{"id":5218,"uris":["http://zotero.org/users/2816249/items/5HMTGIPQ"],"itemData":{"id":5218,"type":"article-journal","container-title":"Anthropology News","issue":"7","journalAbbreviation":"Anthropology News","page":"9","title":"Pluralizing Anthropology","volume":"46","author":[{"family":"Koizumi","given":"Junji"}],"issued":{"date-parts":[["2005"]]},"citation-key":"koizumi2005"},"locator":"1-2","label":"page"}],"schema":"https://github.com/citation-style-language/schema/raw/master/csl-citation.json"} </w:instrText>
+        <w:instrText xml:space="preserve"> ADDIN ZOTERO_ITEM CSL_CITATION {"citationID":"BPJeQR7K","properties":{"formattedCitation":" (Koizumi 2005, pp. 1\\uc0\\u8211{}2)","plainCitation":" (Koizumi 2005, pp. 1–2)","noteIndex":0},"citationItems":[{"id":5218,"uris":["http://zotero.org/users/2816249/items/5HMTGIPQ"],"itemData":{"id":5218,"type":"article-journal","container-title":"Anthropology News","issue":"7","journalAbbreviation":"Anthropology News","page":"9","title":"Pluralizing Anthropology","volume":"46","author":[{"family":"Koizumi","given":"Junji"}],"issued":{"date-parts":[["2005"]]},"citation-key":"koizumi2005"},"locator":"1-2","label":"page"}],"schema":"https://github.com/citation-style-language/schema/raw/master/csl-citation.json"} </w:instrText>
       </w:r>
       <w:r>
         <w:rPr>
@@ -8259,8 +8527,9 @@
           <w:rFonts w:ascii="Times New Roman" w:hAnsi="Times New Roman" w:cs="Times New Roman"/>
           <w:sz w:val="24"/>
           <w:szCs w:val="24"/>
-        </w:rPr>
-        <w:t xml:space="preserve"> (Koizumi 2005:1–2)</w:t>
+          <w:lang w:val="fr-FR"/>
+        </w:rPr>
+        <w:t xml:space="preserve"> (Koizumi 2005, pp. 1–2)</w:t>
       </w:r>
       <w:r>
         <w:rPr>
@@ -8271,13 +8540,11 @@
         </w:rPr>
         <w:fldChar w:fldCharType="end"/>
       </w:r>
-      <w:bookmarkStart w:id="1" w:name="_GoBack"/>
-      <w:bookmarkEnd w:id="1"/>
     </w:p>
     <w:p>
       <w:pPr>
         <w:rPr>
-          <w:rFonts w:ascii="Times New Roman" w:eastAsia="ＭＳ 明朝" w:hAnsi="Times New Roman" w:cs="Times New Roman" w:hint="eastAsia"/>
+          <w:rFonts w:ascii="Times New Roman" w:eastAsia="ＭＳ 明朝" w:hAnsi="Times New Roman" w:cs="Times New Roman"/>
           <w:sz w:val="24"/>
           <w:szCs w:val="24"/>
           <w:lang w:val="fr-FR"/>
@@ -8310,6 +8577,7 @@
           <w:b/>
           <w:sz w:val="24"/>
           <w:szCs w:val="24"/>
+          <w:lang w:val="fr-FR"/>
         </w:rPr>
       </w:pPr>
       <w:r>
@@ -8318,6 +8586,7 @@
           <w:b/>
           <w:sz w:val="24"/>
           <w:szCs w:val="24"/>
+          <w:lang w:val="fr-FR"/>
         </w:rPr>
         <w:t>Bibliography</w:t>
       </w:r>
@@ -8335,6 +8604,9 @@
         <w:fldChar w:fldCharType="begin"/>
       </w:r>
       <w:r>
+        <w:rPr>
+          <w:lang w:val="fr-FR"/>
+        </w:rPr>
         <w:instrText xml:space="preserve"> ADDIN ZOTERO_BIBL {"uncited":[],"omitted":[],"custom":[]} CSL_BIBLIOGRAPHY </w:instrText>
       </w:r>
       <w:r>
@@ -8346,23 +8618,23 @@
           <w:sz w:val="24"/>
           <w:szCs w:val="24"/>
         </w:rPr>
-        <w:t>稲場圭信</w:t>
-      </w:r>
-      <w:r>
-        <w:rPr>
-          <w:rFonts w:ascii="Times New Roman" w:hAnsi="Times New Roman" w:cs="Times New Roman"/>
-          <w:sz w:val="24"/>
-          <w:szCs w:val="24"/>
-        </w:rPr>
-        <w:t xml:space="preserve"> 2011</w:t>
-      </w:r>
-      <w:r>
-        <w:rPr>
-          <w:rFonts w:ascii="Times New Roman" w:hAnsi="Times New Roman" w:cs="Times New Roman"/>
-          <w:sz w:val="24"/>
-          <w:szCs w:val="24"/>
-        </w:rPr>
-        <w:t>『利他主義と宗教』弘文堂。</w:t>
+        <w:t>稲場圭信、</w:t>
+      </w:r>
+      <w:r>
+        <w:rPr>
+          <w:rFonts w:ascii="Times New Roman" w:hAnsi="Times New Roman" w:cs="Times New Roman"/>
+          <w:sz w:val="24"/>
+          <w:szCs w:val="24"/>
+        </w:rPr>
+        <w:t>2011</w:t>
+      </w:r>
+      <w:r>
+        <w:rPr>
+          <w:rFonts w:ascii="Times New Roman" w:hAnsi="Times New Roman" w:cs="Times New Roman"/>
+          <w:sz w:val="24"/>
+          <w:szCs w:val="24"/>
+        </w:rPr>
+        <w:t>、『利他主義と宗教』、弘文堂。</w:t>
       </w:r>
     </w:p>
     <w:p>
@@ -8380,23 +8652,23 @@
           <w:sz w:val="24"/>
           <w:szCs w:val="24"/>
         </w:rPr>
-        <w:t>小川啓一・西村幹子編</w:t>
-      </w:r>
-      <w:r>
-        <w:rPr>
-          <w:rFonts w:ascii="Times New Roman" w:hAnsi="Times New Roman" w:cs="Times New Roman"/>
-          <w:sz w:val="24"/>
-          <w:szCs w:val="24"/>
-        </w:rPr>
-        <w:t xml:space="preserve"> 2008</w:t>
-      </w:r>
-      <w:r>
-        <w:rPr>
-          <w:rFonts w:ascii="Times New Roman" w:hAnsi="Times New Roman" w:cs="Times New Roman"/>
-          <w:sz w:val="24"/>
-          <w:szCs w:val="24"/>
-        </w:rPr>
-        <w:t>『途上国における基礎教育支援</w:t>
+        <w:t>小川啓一・西村幹子編、</w:t>
+      </w:r>
+      <w:r>
+        <w:rPr>
+          <w:rFonts w:ascii="Times New Roman" w:hAnsi="Times New Roman" w:cs="Times New Roman"/>
+          <w:sz w:val="24"/>
+          <w:szCs w:val="24"/>
+        </w:rPr>
+        <w:t>2008</w:t>
+      </w:r>
+      <w:r>
+        <w:rPr>
+          <w:rFonts w:ascii="Times New Roman" w:hAnsi="Times New Roman" w:cs="Times New Roman"/>
+          <w:sz w:val="24"/>
+          <w:szCs w:val="24"/>
+        </w:rPr>
+        <w:t>、『途上国における基礎教育支援</w:t>
       </w:r>
       <w:r>
         <w:rPr>
@@ -8428,7 +8700,7 @@
           <w:sz w:val="24"/>
           <w:szCs w:val="24"/>
         </w:rPr>
-        <w:t>』学文社。</w:t>
+        <w:t>』、学文社。</w:t>
       </w:r>
     </w:p>
     <w:p>
@@ -8446,23 +8718,23 @@
           <w:sz w:val="24"/>
           <w:szCs w:val="24"/>
         </w:rPr>
-        <w:t>小澤大成・小野由美子・近森憲助・喜多雅一</w:t>
-      </w:r>
-      <w:r>
-        <w:rPr>
-          <w:rFonts w:ascii="Times New Roman" w:hAnsi="Times New Roman" w:cs="Times New Roman"/>
-          <w:sz w:val="24"/>
-          <w:szCs w:val="24"/>
-        </w:rPr>
-        <w:t xml:space="preserve"> 2008</w:t>
-      </w:r>
-      <w:r>
-        <w:rPr>
-          <w:rFonts w:ascii="Times New Roman" w:hAnsi="Times New Roman" w:cs="Times New Roman"/>
-          <w:sz w:val="24"/>
-          <w:szCs w:val="24"/>
-        </w:rPr>
-        <w:t>「アフリカの大学による基礎教育開発に資する自立的研究への支援</w:t>
+        <w:t>小澤大成・小野由美子・近森憲助・喜多雅一、</w:t>
+      </w:r>
+      <w:r>
+        <w:rPr>
+          <w:rFonts w:ascii="Times New Roman" w:hAnsi="Times New Roman" w:cs="Times New Roman"/>
+          <w:sz w:val="24"/>
+          <w:szCs w:val="24"/>
+        </w:rPr>
+        <w:t>2008</w:t>
+      </w:r>
+      <w:r>
+        <w:rPr>
+          <w:rFonts w:ascii="Times New Roman" w:hAnsi="Times New Roman" w:cs="Times New Roman"/>
+          <w:sz w:val="24"/>
+          <w:szCs w:val="24"/>
+        </w:rPr>
+        <w:t>、「アフリカの大学による基礎教育開発に資する自立的研究への支援</w:t>
       </w:r>
       <w:r>
         <w:rPr>
@@ -8478,23 +8750,39 @@
           <w:sz w:val="24"/>
           <w:szCs w:val="24"/>
         </w:rPr>
-        <w:t>ウガンダにおける事例」『国際教育協力研究』</w:t>
-      </w:r>
-      <w:r>
-        <w:rPr>
-          <w:rFonts w:ascii="Times New Roman" w:hAnsi="Times New Roman" w:cs="Times New Roman"/>
-          <w:sz w:val="24"/>
-          <w:szCs w:val="24"/>
-        </w:rPr>
-        <w:t>3:11–16</w:t>
-      </w:r>
-      <w:r>
-        <w:rPr>
-          <w:rFonts w:ascii="Times New Roman" w:hAnsi="Times New Roman" w:cs="Times New Roman"/>
-          <w:sz w:val="24"/>
-          <w:szCs w:val="24"/>
-        </w:rPr>
-        <w:t>。</w:t>
+        <w:t>ウガンダにおける事例」、『国際教育協力研究』第</w:t>
+      </w:r>
+      <w:r>
+        <w:rPr>
+          <w:rFonts w:ascii="Times New Roman" w:hAnsi="Times New Roman" w:cs="Times New Roman"/>
+          <w:sz w:val="24"/>
+          <w:szCs w:val="24"/>
+        </w:rPr>
+        <w:t>3</w:t>
+      </w:r>
+      <w:r>
+        <w:rPr>
+          <w:rFonts w:ascii="Times New Roman" w:hAnsi="Times New Roman" w:cs="Times New Roman"/>
+          <w:sz w:val="24"/>
+          <w:szCs w:val="24"/>
+        </w:rPr>
+        <w:t>号、</w:t>
+      </w:r>
+      <w:r>
+        <w:rPr>
+          <w:rFonts w:ascii="Times New Roman" w:hAnsi="Times New Roman" w:cs="Times New Roman"/>
+          <w:sz w:val="24"/>
+          <w:szCs w:val="24"/>
+        </w:rPr>
+        <w:t>11–16</w:t>
+      </w:r>
+      <w:r>
+        <w:rPr>
+          <w:rFonts w:ascii="Times New Roman" w:hAnsi="Times New Roman" w:cs="Times New Roman"/>
+          <w:sz w:val="24"/>
+          <w:szCs w:val="24"/>
+        </w:rPr>
+        <w:t>頁。</w:t>
       </w:r>
     </w:p>
     <w:p>
@@ -8512,23 +8800,23 @@
           <w:sz w:val="24"/>
           <w:szCs w:val="24"/>
         </w:rPr>
-        <w:t>環境省</w:t>
-      </w:r>
-      <w:r>
-        <w:rPr>
-          <w:rFonts w:ascii="Times New Roman" w:hAnsi="Times New Roman" w:cs="Times New Roman"/>
-          <w:sz w:val="24"/>
-          <w:szCs w:val="24"/>
-        </w:rPr>
-        <w:t xml:space="preserve"> 2013</w:t>
-      </w:r>
-      <w:r>
-        <w:rPr>
-          <w:rFonts w:ascii="Times New Roman" w:hAnsi="Times New Roman" w:cs="Times New Roman"/>
-          <w:sz w:val="24"/>
-          <w:szCs w:val="24"/>
-        </w:rPr>
-        <w:t>「環境白書・循環型社会白書／生物多様性白書</w:t>
+        <w:t>環境省、</w:t>
+      </w:r>
+      <w:r>
+        <w:rPr>
+          <w:rFonts w:ascii="Times New Roman" w:hAnsi="Times New Roman" w:cs="Times New Roman"/>
+          <w:sz w:val="24"/>
+          <w:szCs w:val="24"/>
+        </w:rPr>
+        <w:t>2013</w:t>
+      </w:r>
+      <w:r>
+        <w:rPr>
+          <w:rFonts w:ascii="Times New Roman" w:hAnsi="Times New Roman" w:cs="Times New Roman"/>
+          <w:sz w:val="24"/>
+          <w:szCs w:val="24"/>
+        </w:rPr>
+        <w:t>、「環境白書・循環型社会白書／生物多様性白書</w:t>
       </w:r>
       <w:r>
         <w:rPr>
@@ -8584,15 +8872,47 @@
           <w:sz w:val="24"/>
           <w:szCs w:val="24"/>
         </w:rPr>
-        <w:t xml:space="preserve">2022/12/6 </w:t>
-      </w:r>
-      <w:r>
-        <w:rPr>
-          <w:rFonts w:ascii="Times New Roman" w:hAnsi="Times New Roman" w:cs="Times New Roman"/>
-          <w:sz w:val="24"/>
-          <w:szCs w:val="24"/>
-        </w:rPr>
-        <w:t>アクセス）。</w:t>
+        <w:t>2022</w:t>
+      </w:r>
+      <w:r>
+        <w:rPr>
+          <w:rFonts w:ascii="Times New Roman" w:hAnsi="Times New Roman" w:cs="Times New Roman"/>
+          <w:sz w:val="24"/>
+          <w:szCs w:val="24"/>
+        </w:rPr>
+        <w:t>年</w:t>
+      </w:r>
+      <w:r>
+        <w:rPr>
+          <w:rFonts w:ascii="Times New Roman" w:hAnsi="Times New Roman" w:cs="Times New Roman"/>
+          <w:sz w:val="24"/>
+          <w:szCs w:val="24"/>
+        </w:rPr>
+        <w:t>12</w:t>
+      </w:r>
+      <w:r>
+        <w:rPr>
+          <w:rFonts w:ascii="Times New Roman" w:hAnsi="Times New Roman" w:cs="Times New Roman"/>
+          <w:sz w:val="24"/>
+          <w:szCs w:val="24"/>
+        </w:rPr>
+        <w:t>月</w:t>
+      </w:r>
+      <w:r>
+        <w:rPr>
+          <w:rFonts w:ascii="Times New Roman" w:hAnsi="Times New Roman" w:cs="Times New Roman"/>
+          <w:sz w:val="24"/>
+          <w:szCs w:val="24"/>
+        </w:rPr>
+        <w:t>6</w:t>
+      </w:r>
+      <w:r>
+        <w:rPr>
+          <w:rFonts w:ascii="Times New Roman" w:hAnsi="Times New Roman" w:cs="Times New Roman"/>
+          <w:sz w:val="24"/>
+          <w:szCs w:val="24"/>
+        </w:rPr>
+        <w:t>日）。</w:t>
       </w:r>
     </w:p>
     <w:p>
@@ -8610,23 +8930,23 @@
           <w:sz w:val="24"/>
           <w:szCs w:val="24"/>
         </w:rPr>
-        <w:t>ギアツクリフォード</w:t>
-      </w:r>
-      <w:r>
-        <w:rPr>
-          <w:rFonts w:ascii="Times New Roman" w:hAnsi="Times New Roman" w:cs="Times New Roman"/>
-          <w:sz w:val="24"/>
-          <w:szCs w:val="24"/>
-        </w:rPr>
-        <w:t xml:space="preserve"> 2002</w:t>
-      </w:r>
-      <w:r>
-        <w:rPr>
-          <w:rFonts w:ascii="Times New Roman" w:hAnsi="Times New Roman" w:cs="Times New Roman"/>
-          <w:sz w:val="24"/>
-          <w:szCs w:val="24"/>
-        </w:rPr>
-        <w:t>『解釈人類学と反</w:t>
+        <w:t>ギアツクリフォード、</w:t>
+      </w:r>
+      <w:r>
+        <w:rPr>
+          <w:rFonts w:ascii="Times New Roman" w:hAnsi="Times New Roman" w:cs="Times New Roman"/>
+          <w:sz w:val="24"/>
+          <w:szCs w:val="24"/>
+        </w:rPr>
+        <w:t>2002</w:t>
+      </w:r>
+      <w:r>
+        <w:rPr>
+          <w:rFonts w:ascii="Times New Roman" w:hAnsi="Times New Roman" w:cs="Times New Roman"/>
+          <w:sz w:val="24"/>
+          <w:szCs w:val="24"/>
+        </w:rPr>
+        <w:t>、『解釈人類学と反</w:t>
       </w:r>
       <w:r>
         <w:rPr>
@@ -8658,7 +8978,23 @@
           <w:sz w:val="24"/>
           <w:szCs w:val="24"/>
         </w:rPr>
-        <w:t>、みすず書</w:t>
+        <w:t>、東京</w:t>
+      </w:r>
+      <w:r>
+        <w:rPr>
+          <w:rFonts w:ascii="Times New Roman" w:hAnsi="Times New Roman" w:cs="Times New Roman"/>
+          <w:sz w:val="24"/>
+          <w:szCs w:val="24"/>
+        </w:rPr>
+        <w:t xml:space="preserve">: </w:t>
+      </w:r>
+      <w:r>
+        <w:rPr>
+          <w:rFonts w:ascii="Times New Roman" w:hAnsi="Times New Roman" w:cs="Times New Roman"/>
+          <w:sz w:val="24"/>
+          <w:szCs w:val="24"/>
+        </w:rPr>
+        <w:t>みすず書</w:t>
       </w:r>
       <w:r>
         <w:rPr>
@@ -8692,23 +9028,23 @@
           <w:sz w:val="24"/>
           <w:szCs w:val="24"/>
         </w:rPr>
-        <w:t>栗本英世</w:t>
-      </w:r>
-      <w:r>
-        <w:rPr>
-          <w:rFonts w:ascii="Times New Roman" w:hAnsi="Times New Roman" w:cs="Times New Roman"/>
-          <w:sz w:val="24"/>
-          <w:szCs w:val="24"/>
-        </w:rPr>
-        <w:t xml:space="preserve"> 2006</w:t>
-      </w:r>
-      <w:r>
-        <w:rPr>
-          <w:rFonts w:ascii="Times New Roman" w:hAnsi="Times New Roman" w:cs="Times New Roman"/>
-          <w:sz w:val="24"/>
-          <w:szCs w:val="24"/>
-        </w:rPr>
-        <w:t>「戦後スーダンの政治的動態</w:t>
+        <w:t>栗本英世、</w:t>
+      </w:r>
+      <w:r>
+        <w:rPr>
+          <w:rFonts w:ascii="Times New Roman" w:hAnsi="Times New Roman" w:cs="Times New Roman"/>
+          <w:sz w:val="24"/>
+          <w:szCs w:val="24"/>
+        </w:rPr>
+        <w:t>2006</w:t>
+      </w:r>
+      <w:r>
+        <w:rPr>
+          <w:rFonts w:ascii="Times New Roman" w:hAnsi="Times New Roman" w:cs="Times New Roman"/>
+          <w:sz w:val="24"/>
+          <w:szCs w:val="24"/>
+        </w:rPr>
+        <w:t>、「戦後スーダンの政治的動態</w:t>
       </w:r>
       <w:r>
         <w:rPr>
@@ -8724,23 +9060,55 @@
           <w:sz w:val="24"/>
           <w:szCs w:val="24"/>
         </w:rPr>
-        <w:t>包括的平和協定の調停から一年三カ月を経て」『海外事情』</w:t>
-      </w:r>
-      <w:r>
-        <w:rPr>
-          <w:rFonts w:ascii="Times New Roman" w:hAnsi="Times New Roman" w:cs="Times New Roman"/>
-          <w:sz w:val="24"/>
-          <w:szCs w:val="24"/>
-        </w:rPr>
-        <w:t>54(4):77–92</w:t>
-      </w:r>
-      <w:r>
-        <w:rPr>
-          <w:rFonts w:ascii="Times New Roman" w:hAnsi="Times New Roman" w:cs="Times New Roman"/>
-          <w:sz w:val="24"/>
-          <w:szCs w:val="24"/>
-        </w:rPr>
-        <w:t>。</w:t>
+        <w:t>包括的平和協定の調停から一年三カ月を経て」、『海外事情』第</w:t>
+      </w:r>
+      <w:r>
+        <w:rPr>
+          <w:rFonts w:ascii="Times New Roman" w:hAnsi="Times New Roman" w:cs="Times New Roman"/>
+          <w:sz w:val="24"/>
+          <w:szCs w:val="24"/>
+        </w:rPr>
+        <w:t>54</w:t>
+      </w:r>
+      <w:r>
+        <w:rPr>
+          <w:rFonts w:ascii="Times New Roman" w:hAnsi="Times New Roman" w:cs="Times New Roman"/>
+          <w:sz w:val="24"/>
+          <w:szCs w:val="24"/>
+        </w:rPr>
+        <w:t>巻、第</w:t>
+      </w:r>
+      <w:r>
+        <w:rPr>
+          <w:rFonts w:ascii="Times New Roman" w:hAnsi="Times New Roman" w:cs="Times New Roman"/>
+          <w:sz w:val="24"/>
+          <w:szCs w:val="24"/>
+        </w:rPr>
+        <w:t>4</w:t>
+      </w:r>
+      <w:r>
+        <w:rPr>
+          <w:rFonts w:ascii="Times New Roman" w:hAnsi="Times New Roman" w:cs="Times New Roman"/>
+          <w:sz w:val="24"/>
+          <w:szCs w:val="24"/>
+        </w:rPr>
+        <w:t>号、</w:t>
+      </w:r>
+      <w:r>
+        <w:rPr>
+          <w:rFonts w:ascii="Times New Roman" w:hAnsi="Times New Roman" w:cs="Times New Roman"/>
+          <w:sz w:val="24"/>
+          <w:szCs w:val="24"/>
+        </w:rPr>
+        <w:t>77–92</w:t>
+      </w:r>
+      <w:r>
+        <w:rPr>
+          <w:rFonts w:ascii="Times New Roman" w:hAnsi="Times New Roman" w:cs="Times New Roman"/>
+          <w:sz w:val="24"/>
+          <w:szCs w:val="24"/>
+        </w:rPr>
+        <w:t>頁。</w:t>
       </w:r>
     </w:p>
     <w:p>
@@ -8758,23 +9126,23 @@
           <w:sz w:val="24"/>
           <w:szCs w:val="24"/>
         </w:rPr>
-        <w:t>栗本英世</w:t>
-      </w:r>
-      <w:r>
-        <w:rPr>
-          <w:rFonts w:ascii="Times New Roman" w:hAnsi="Times New Roman" w:cs="Times New Roman"/>
-          <w:sz w:val="24"/>
-          <w:szCs w:val="24"/>
-        </w:rPr>
-        <w:t xml:space="preserve"> 2008</w:t>
-      </w:r>
-      <w:r>
-        <w:rPr>
-          <w:rFonts w:ascii="Times New Roman" w:hAnsi="Times New Roman" w:cs="Times New Roman"/>
-          <w:sz w:val="24"/>
-          <w:szCs w:val="24"/>
-        </w:rPr>
-        <w:t>「教育に託した開発・発展への夢</w:t>
+        <w:t>栗本英世、</w:t>
+      </w:r>
+      <w:r>
+        <w:rPr>
+          <w:rFonts w:ascii="Times New Roman" w:hAnsi="Times New Roman" w:cs="Times New Roman"/>
+          <w:sz w:val="24"/>
+          <w:szCs w:val="24"/>
+        </w:rPr>
+        <w:t>2008</w:t>
+      </w:r>
+      <w:r>
+        <w:rPr>
+          <w:rFonts w:ascii="Times New Roman" w:hAnsi="Times New Roman" w:cs="Times New Roman"/>
+          <w:sz w:val="24"/>
+          <w:szCs w:val="24"/>
+        </w:rPr>
+        <w:t>、「教育に託した開発・発展への夢</w:t>
       </w:r>
       <w:r>
         <w:rPr>
@@ -8806,23 +9174,39 @@
           <w:sz w:val="24"/>
           <w:szCs w:val="24"/>
         </w:rPr>
-        <w:t>離散とスーダンのパリ人」石塚道子・田沼幸子・冨山一郎編『ポスト・ユートピアの人類学』</w:t>
-      </w:r>
-      <w:r>
-        <w:rPr>
-          <w:rFonts w:ascii="Times New Roman" w:hAnsi="Times New Roman" w:cs="Times New Roman"/>
-          <w:sz w:val="24"/>
-          <w:szCs w:val="24"/>
-        </w:rPr>
-        <w:t>pp. 45–69</w:t>
-      </w:r>
-      <w:r>
-        <w:rPr>
-          <w:rFonts w:ascii="Times New Roman" w:hAnsi="Times New Roman" w:cs="Times New Roman"/>
-          <w:sz w:val="24"/>
-          <w:szCs w:val="24"/>
-        </w:rPr>
-        <w:t>、人文書院。</w:t>
+        <w:t>離散とスーダンのパリ人」、石塚道子・田沼幸子・冨山一郎編、『ポスト・ユートピアの人類学』、京都</w:t>
+      </w:r>
+      <w:r>
+        <w:rPr>
+          <w:rFonts w:ascii="Times New Roman" w:hAnsi="Times New Roman" w:cs="Times New Roman"/>
+          <w:sz w:val="24"/>
+          <w:szCs w:val="24"/>
+        </w:rPr>
+        <w:t xml:space="preserve">: </w:t>
+      </w:r>
+      <w:r>
+        <w:rPr>
+          <w:rFonts w:ascii="Times New Roman" w:hAnsi="Times New Roman" w:cs="Times New Roman"/>
+          <w:sz w:val="24"/>
+          <w:szCs w:val="24"/>
+        </w:rPr>
+        <w:t>人文書院、</w:t>
+      </w:r>
+      <w:r>
+        <w:rPr>
+          <w:rFonts w:ascii="Times New Roman" w:hAnsi="Times New Roman" w:cs="Times New Roman"/>
+          <w:sz w:val="24"/>
+          <w:szCs w:val="24"/>
+        </w:rPr>
+        <w:t>45–69</w:t>
+      </w:r>
+      <w:r>
+        <w:rPr>
+          <w:rFonts w:ascii="Times New Roman" w:hAnsi="Times New Roman" w:cs="Times New Roman"/>
+          <w:sz w:val="24"/>
+          <w:szCs w:val="24"/>
+        </w:rPr>
+        <w:t>頁。</w:t>
       </w:r>
     </w:p>
     <w:p>
@@ -8840,23 +9224,23 @@
           <w:sz w:val="24"/>
           <w:szCs w:val="24"/>
         </w:rPr>
-        <w:t>国際協力銀行</w:t>
-      </w:r>
-      <w:r>
-        <w:rPr>
-          <w:rFonts w:ascii="Times New Roman" w:hAnsi="Times New Roman" w:cs="Times New Roman"/>
-          <w:sz w:val="24"/>
-          <w:szCs w:val="24"/>
-        </w:rPr>
-        <w:t xml:space="preserve"> 1999</w:t>
-      </w:r>
-      <w:r>
-        <w:rPr>
-          <w:rFonts w:ascii="Times New Roman" w:hAnsi="Times New Roman" w:cs="Times New Roman"/>
-          <w:sz w:val="24"/>
-          <w:szCs w:val="24"/>
-        </w:rPr>
-        <w:t>「途上国実施機関の組織能力分析</w:t>
+        <w:t>国際協力銀行、</w:t>
+      </w:r>
+      <w:r>
+        <w:rPr>
+          <w:rFonts w:ascii="Times New Roman" w:hAnsi="Times New Roman" w:cs="Times New Roman"/>
+          <w:sz w:val="24"/>
+          <w:szCs w:val="24"/>
+        </w:rPr>
+        <w:t>1999</w:t>
+      </w:r>
+      <w:r>
+        <w:rPr>
+          <w:rFonts w:ascii="Times New Roman" w:hAnsi="Times New Roman" w:cs="Times New Roman"/>
+          <w:sz w:val="24"/>
+          <w:szCs w:val="24"/>
+        </w:rPr>
+        <w:t>、「途上国実施機関の組織能力分析</w:t>
       </w:r>
       <w:r>
         <w:rPr>
@@ -8912,15 +9296,47 @@
           <w:sz w:val="24"/>
           <w:szCs w:val="24"/>
         </w:rPr>
-        <w:t xml:space="preserve">2001/2/15 </w:t>
-      </w:r>
-      <w:r>
-        <w:rPr>
-          <w:rFonts w:ascii="Times New Roman" w:hAnsi="Times New Roman" w:cs="Times New Roman"/>
-          <w:sz w:val="24"/>
-          <w:szCs w:val="24"/>
-        </w:rPr>
-        <w:t>アクセス）。</w:t>
+        <w:t>2001</w:t>
+      </w:r>
+      <w:r>
+        <w:rPr>
+          <w:rFonts w:ascii="Times New Roman" w:hAnsi="Times New Roman" w:cs="Times New Roman"/>
+          <w:sz w:val="24"/>
+          <w:szCs w:val="24"/>
+        </w:rPr>
+        <w:t>年</w:t>
+      </w:r>
+      <w:r>
+        <w:rPr>
+          <w:rFonts w:ascii="Times New Roman" w:hAnsi="Times New Roman" w:cs="Times New Roman"/>
+          <w:sz w:val="24"/>
+          <w:szCs w:val="24"/>
+        </w:rPr>
+        <w:t>2</w:t>
+      </w:r>
+      <w:r>
+        <w:rPr>
+          <w:rFonts w:ascii="Times New Roman" w:hAnsi="Times New Roman" w:cs="Times New Roman"/>
+          <w:sz w:val="24"/>
+          <w:szCs w:val="24"/>
+        </w:rPr>
+        <w:t>月</w:t>
+      </w:r>
+      <w:r>
+        <w:rPr>
+          <w:rFonts w:ascii="Times New Roman" w:hAnsi="Times New Roman" w:cs="Times New Roman"/>
+          <w:sz w:val="24"/>
+          <w:szCs w:val="24"/>
+        </w:rPr>
+        <w:t>15</w:t>
+      </w:r>
+      <w:r>
+        <w:rPr>
+          <w:rFonts w:ascii="Times New Roman" w:hAnsi="Times New Roman" w:cs="Times New Roman"/>
+          <w:sz w:val="24"/>
+          <w:szCs w:val="24"/>
+        </w:rPr>
+        <w:t>日）。</w:t>
       </w:r>
     </w:p>
     <w:p>
@@ -8938,56 +9354,80 @@
           <w:sz w:val="24"/>
           <w:szCs w:val="24"/>
         </w:rPr>
+        <w:t>澤村信英・伊藤瑞規・倍賞佑里・吉田孝之・稲垣陽平、</w:t>
+      </w:r>
+      <w:r>
+        <w:rPr>
+          <w:rFonts w:ascii="Times New Roman" w:hAnsi="Times New Roman" w:cs="Times New Roman"/>
+          <w:sz w:val="24"/>
+          <w:szCs w:val="24"/>
+        </w:rPr>
+        <w:t>2010</w:t>
+      </w:r>
+      <w:r>
+        <w:rPr>
+          <w:rFonts w:ascii="Times New Roman" w:hAnsi="Times New Roman" w:cs="Times New Roman"/>
+          <w:sz w:val="24"/>
+          <w:szCs w:val="24"/>
+        </w:rPr>
+        <w:t>、「ケニアの初等教育分野における</w:t>
+      </w:r>
+      <w:r>
+        <w:rPr>
+          <w:rFonts w:ascii="Times New Roman" w:hAnsi="Times New Roman" w:cs="Times New Roman"/>
+          <w:sz w:val="24"/>
+          <w:szCs w:val="24"/>
+        </w:rPr>
+        <w:t xml:space="preserve">&lt; </w:t>
+      </w:r>
+      <w:r>
+        <w:rPr>
+          <w:rFonts w:ascii="Times New Roman" w:hAnsi="Times New Roman" w:cs="Times New Roman"/>
+          <w:sz w:val="24"/>
+          <w:szCs w:val="24"/>
+        </w:rPr>
+        <w:t>マルチ・フィールドワーク</w:t>
+      </w:r>
+      <w:r>
+        <w:rPr>
+          <w:rFonts w:ascii="Times New Roman" w:hAnsi="Times New Roman" w:cs="Times New Roman"/>
+          <w:sz w:val="24"/>
+          <w:szCs w:val="24"/>
+        </w:rPr>
+        <w:t xml:space="preserve">&gt; </w:t>
+      </w:r>
+      <w:r>
+        <w:rPr>
+          <w:rFonts w:ascii="Times New Roman" w:hAnsi="Times New Roman" w:cs="Times New Roman"/>
+          <w:sz w:val="24"/>
+          <w:szCs w:val="24"/>
+        </w:rPr>
+        <w:t>の試み</w:t>
+      </w:r>
+      <w:r>
+        <w:rPr>
+          <w:rFonts w:ascii="Times New Roman" w:hAnsi="Times New Roman" w:cs="Times New Roman"/>
+          <w:sz w:val="24"/>
+          <w:szCs w:val="24"/>
+        </w:rPr>
+        <w:t>―</w:t>
+      </w:r>
+      <w:r>
+        <w:rPr>
+          <w:rFonts w:ascii="Times New Roman" w:hAnsi="Times New Roman" w:cs="Times New Roman"/>
+          <w:sz w:val="24"/>
+          <w:szCs w:val="24"/>
+        </w:rPr>
+        <w:t>アフリカにお</w:t>
+      </w:r>
+      <w:r>
+        <w:rPr>
+          <w:rFonts w:ascii="Times New Roman" w:hAnsi="Times New Roman" w:cs="Times New Roman"/>
+          <w:sz w:val="24"/>
+          <w:szCs w:val="24"/>
+        </w:rPr>
         <w:lastRenderedPageBreak/>
-        <w:t>澤村信英・伊藤瑞規・倍賞佑里・吉田孝之・稲垣陽平</w:t>
-      </w:r>
-      <w:r>
-        <w:rPr>
-          <w:rFonts w:ascii="Times New Roman" w:hAnsi="Times New Roman" w:cs="Times New Roman"/>
-          <w:sz w:val="24"/>
-          <w:szCs w:val="24"/>
-        </w:rPr>
-        <w:t xml:space="preserve"> 2010</w:t>
-      </w:r>
-      <w:r>
-        <w:rPr>
-          <w:rFonts w:ascii="Times New Roman" w:hAnsi="Times New Roman" w:cs="Times New Roman"/>
-          <w:sz w:val="24"/>
-          <w:szCs w:val="24"/>
-        </w:rPr>
-        <w:t>「ケニアの初等教育分野における</w:t>
-      </w:r>
-      <w:r>
-        <w:rPr>
-          <w:rFonts w:ascii="Times New Roman" w:hAnsi="Times New Roman" w:cs="Times New Roman"/>
-          <w:sz w:val="24"/>
-          <w:szCs w:val="24"/>
-        </w:rPr>
-        <w:t xml:space="preserve">&lt; </w:t>
-      </w:r>
-      <w:r>
-        <w:rPr>
-          <w:rFonts w:ascii="Times New Roman" w:hAnsi="Times New Roman" w:cs="Times New Roman"/>
-          <w:sz w:val="24"/>
-          <w:szCs w:val="24"/>
-        </w:rPr>
-        <w:t>マルチ・フィールドワーク</w:t>
-      </w:r>
-      <w:r>
-        <w:rPr>
-          <w:rFonts w:ascii="Times New Roman" w:hAnsi="Times New Roman" w:cs="Times New Roman"/>
-          <w:sz w:val="24"/>
-          <w:szCs w:val="24"/>
-        </w:rPr>
-        <w:t xml:space="preserve">&gt; </w:t>
-      </w:r>
-      <w:r>
-        <w:rPr>
-          <w:rFonts w:ascii="Times New Roman" w:hAnsi="Times New Roman" w:cs="Times New Roman"/>
-          <w:sz w:val="24"/>
-          <w:szCs w:val="24"/>
-        </w:rPr>
-        <w:t>の試み</w:t>
+        <w:t>ける複眼的な子ども研究をめざして</w:t>
       </w:r>
       <w:r>
         <w:rPr>
@@ -9003,39 +9443,39 @@
           <w:sz w:val="24"/>
           <w:szCs w:val="24"/>
         </w:rPr>
-        <w:t>アフリカにおける複眼的な子ども研究をめざして</w:t>
-      </w:r>
-      <w:r>
-        <w:rPr>
-          <w:rFonts w:ascii="Times New Roman" w:hAnsi="Times New Roman" w:cs="Times New Roman"/>
-          <w:sz w:val="24"/>
-          <w:szCs w:val="24"/>
-        </w:rPr>
-        <w:t>―</w:t>
-      </w:r>
-      <w:r>
-        <w:rPr>
-          <w:rFonts w:ascii="Times New Roman" w:hAnsi="Times New Roman" w:cs="Times New Roman"/>
-          <w:sz w:val="24"/>
-          <w:szCs w:val="24"/>
-        </w:rPr>
-        <w:t>」『アフリカ教育研究』</w:t>
-      </w:r>
-      <w:r>
-        <w:rPr>
-          <w:rFonts w:ascii="Times New Roman" w:hAnsi="Times New Roman" w:cs="Times New Roman"/>
-          <w:sz w:val="24"/>
-          <w:szCs w:val="24"/>
-        </w:rPr>
-        <w:t>1:24–40</w:t>
-      </w:r>
-      <w:r>
-        <w:rPr>
-          <w:rFonts w:ascii="Times New Roman" w:hAnsi="Times New Roman" w:cs="Times New Roman"/>
-          <w:sz w:val="24"/>
-          <w:szCs w:val="24"/>
-        </w:rPr>
-        <w:t>。</w:t>
+        <w:t>」、『アフリカ教育研究』第</w:t>
+      </w:r>
+      <w:r>
+        <w:rPr>
+          <w:rFonts w:ascii="Times New Roman" w:hAnsi="Times New Roman" w:cs="Times New Roman"/>
+          <w:sz w:val="24"/>
+          <w:szCs w:val="24"/>
+        </w:rPr>
+        <w:t>1</w:t>
+      </w:r>
+      <w:r>
+        <w:rPr>
+          <w:rFonts w:ascii="Times New Roman" w:hAnsi="Times New Roman" w:cs="Times New Roman"/>
+          <w:sz w:val="24"/>
+          <w:szCs w:val="24"/>
+        </w:rPr>
+        <w:t>巻、</w:t>
+      </w:r>
+      <w:r>
+        <w:rPr>
+          <w:rFonts w:ascii="Times New Roman" w:hAnsi="Times New Roman" w:cs="Times New Roman"/>
+          <w:sz w:val="24"/>
+          <w:szCs w:val="24"/>
+        </w:rPr>
+        <w:t>24–40</w:t>
+      </w:r>
+      <w:r>
+        <w:rPr>
+          <w:rFonts w:ascii="Times New Roman" w:hAnsi="Times New Roman" w:cs="Times New Roman"/>
+          <w:sz w:val="24"/>
+          <w:szCs w:val="24"/>
+        </w:rPr>
+        <w:t>頁。</w:t>
       </w:r>
     </w:p>
     <w:p>
@@ -9053,39 +9493,55 @@
           <w:sz w:val="24"/>
           <w:szCs w:val="24"/>
         </w:rPr>
-        <w:t>澤村信英・黒田一雄・日下部光・山本香・森下稔</w:t>
-      </w:r>
-      <w:r>
-        <w:rPr>
-          <w:rFonts w:ascii="Times New Roman" w:hAnsi="Times New Roman" w:cs="Times New Roman"/>
-          <w:sz w:val="24"/>
-          <w:szCs w:val="24"/>
-        </w:rPr>
-        <w:t xml:space="preserve"> 2014</w:t>
-      </w:r>
-      <w:r>
-        <w:rPr>
-          <w:rFonts w:ascii="Times New Roman" w:hAnsi="Times New Roman" w:cs="Times New Roman"/>
-          <w:sz w:val="24"/>
-          <w:szCs w:val="24"/>
-        </w:rPr>
-        <w:t>「困難な状況にある子どもの教育」『アフリカ教育研究』</w:t>
-      </w:r>
-      <w:r>
-        <w:rPr>
-          <w:rFonts w:ascii="Times New Roman" w:hAnsi="Times New Roman" w:cs="Times New Roman"/>
-          <w:sz w:val="24"/>
-          <w:szCs w:val="24"/>
-        </w:rPr>
-        <w:t>5:97–119</w:t>
-      </w:r>
-      <w:r>
-        <w:rPr>
-          <w:rFonts w:ascii="Times New Roman" w:hAnsi="Times New Roman" w:cs="Times New Roman"/>
-          <w:sz w:val="24"/>
-          <w:szCs w:val="24"/>
-        </w:rPr>
-        <w:t>。</w:t>
+        <w:t>澤村信英・黒田一雄・日下部光・山本香・森下稔、</w:t>
+      </w:r>
+      <w:r>
+        <w:rPr>
+          <w:rFonts w:ascii="Times New Roman" w:hAnsi="Times New Roman" w:cs="Times New Roman"/>
+          <w:sz w:val="24"/>
+          <w:szCs w:val="24"/>
+        </w:rPr>
+        <w:t>2014</w:t>
+      </w:r>
+      <w:r>
+        <w:rPr>
+          <w:rFonts w:ascii="Times New Roman" w:hAnsi="Times New Roman" w:cs="Times New Roman"/>
+          <w:sz w:val="24"/>
+          <w:szCs w:val="24"/>
+        </w:rPr>
+        <w:t>、「困難な状況にある子どもの教育」、『アフリカ教育研究』第</w:t>
+      </w:r>
+      <w:r>
+        <w:rPr>
+          <w:rFonts w:ascii="Times New Roman" w:hAnsi="Times New Roman" w:cs="Times New Roman"/>
+          <w:sz w:val="24"/>
+          <w:szCs w:val="24"/>
+        </w:rPr>
+        <w:t>5</w:t>
+      </w:r>
+      <w:r>
+        <w:rPr>
+          <w:rFonts w:ascii="Times New Roman" w:hAnsi="Times New Roman" w:cs="Times New Roman"/>
+          <w:sz w:val="24"/>
+          <w:szCs w:val="24"/>
+        </w:rPr>
+        <w:t>巻、</w:t>
+      </w:r>
+      <w:r>
+        <w:rPr>
+          <w:rFonts w:ascii="Times New Roman" w:hAnsi="Times New Roman" w:cs="Times New Roman"/>
+          <w:sz w:val="24"/>
+          <w:szCs w:val="24"/>
+        </w:rPr>
+        <w:t>97–119</w:t>
+      </w:r>
+      <w:r>
+        <w:rPr>
+          <w:rFonts w:ascii="Times New Roman" w:hAnsi="Times New Roman" w:cs="Times New Roman"/>
+          <w:sz w:val="24"/>
+          <w:szCs w:val="24"/>
+        </w:rPr>
+        <w:t>頁。</w:t>
       </w:r>
     </w:p>
     <w:p>
@@ -9103,39 +9559,39 @@
           <w:sz w:val="24"/>
           <w:szCs w:val="24"/>
         </w:rPr>
-        <w:t>西川潤</w:t>
-      </w:r>
-      <w:r>
-        <w:rPr>
-          <w:rFonts w:ascii="Times New Roman" w:hAnsi="Times New Roman" w:cs="Times New Roman"/>
-          <w:sz w:val="24"/>
-          <w:szCs w:val="24"/>
-        </w:rPr>
-        <w:t xml:space="preserve"> 1989</w:t>
-      </w:r>
-      <w:r>
-        <w:rPr>
-          <w:rFonts w:ascii="Times New Roman" w:hAnsi="Times New Roman" w:cs="Times New Roman"/>
-          <w:sz w:val="24"/>
-          <w:szCs w:val="24"/>
-        </w:rPr>
-        <w:t>「内発的発展論の起源と今日的意義」鶴見和子・川田侃編『内発的発展論』</w:t>
-      </w:r>
-      <w:r>
-        <w:rPr>
-          <w:rFonts w:ascii="Times New Roman" w:hAnsi="Times New Roman" w:cs="Times New Roman"/>
-          <w:sz w:val="24"/>
-          <w:szCs w:val="24"/>
-        </w:rPr>
-        <w:t>pp. 3–41</w:t>
-      </w:r>
-      <w:r>
-        <w:rPr>
-          <w:rFonts w:ascii="Times New Roman" w:hAnsi="Times New Roman" w:cs="Times New Roman"/>
-          <w:sz w:val="24"/>
-          <w:szCs w:val="24"/>
-        </w:rPr>
-        <w:t>、東京大学出版会。</w:t>
+        <w:t>西川潤、</w:t>
+      </w:r>
+      <w:r>
+        <w:rPr>
+          <w:rFonts w:ascii="Times New Roman" w:hAnsi="Times New Roman" w:cs="Times New Roman"/>
+          <w:sz w:val="24"/>
+          <w:szCs w:val="24"/>
+        </w:rPr>
+        <w:t>1989</w:t>
+      </w:r>
+      <w:r>
+        <w:rPr>
+          <w:rFonts w:ascii="Times New Roman" w:hAnsi="Times New Roman" w:cs="Times New Roman"/>
+          <w:sz w:val="24"/>
+          <w:szCs w:val="24"/>
+        </w:rPr>
+        <w:t>、「内発的発展論の起源と今日的意義」、鶴見和子・川田侃編、『内発的発展論』、東京大学出版会、</w:t>
+      </w:r>
+      <w:r>
+        <w:rPr>
+          <w:rFonts w:ascii="Times New Roman" w:hAnsi="Times New Roman" w:cs="Times New Roman"/>
+          <w:sz w:val="24"/>
+          <w:szCs w:val="24"/>
+        </w:rPr>
+        <w:t>3–41</w:t>
+      </w:r>
+      <w:r>
+        <w:rPr>
+          <w:rFonts w:ascii="Times New Roman" w:hAnsi="Times New Roman" w:cs="Times New Roman"/>
+          <w:sz w:val="24"/>
+          <w:szCs w:val="24"/>
+        </w:rPr>
+        <w:t>頁。</w:t>
       </w:r>
     </w:p>
     <w:p>
@@ -9169,23 +9625,23 @@
           <w:sz w:val="24"/>
           <w:szCs w:val="24"/>
         </w:rPr>
-        <w:t>リンス</w:t>
-      </w:r>
-      <w:r>
-        <w:rPr>
-          <w:rFonts w:ascii="Times New Roman" w:hAnsi="Times New Roman" w:cs="Times New Roman"/>
-          <w:sz w:val="24"/>
-          <w:szCs w:val="24"/>
-        </w:rPr>
-        <w:t xml:space="preserve"> 2007</w:t>
-      </w:r>
-      <w:r>
-        <w:rPr>
-          <w:rFonts w:ascii="Times New Roman" w:hAnsi="Times New Roman" w:cs="Times New Roman"/>
-          <w:sz w:val="24"/>
-          <w:szCs w:val="24"/>
-        </w:rPr>
-        <w:t>「複数のグローバル化</w:t>
+        <w:t>リンス、</w:t>
+      </w:r>
+      <w:r>
+        <w:rPr>
+          <w:rFonts w:ascii="Times New Roman" w:hAnsi="Times New Roman" w:cs="Times New Roman"/>
+          <w:sz w:val="24"/>
+          <w:szCs w:val="24"/>
+        </w:rPr>
+        <w:t>2007</w:t>
+      </w:r>
+      <w:r>
+        <w:rPr>
+          <w:rFonts w:ascii="Times New Roman" w:hAnsi="Times New Roman" w:cs="Times New Roman"/>
+          <w:sz w:val="24"/>
+          <w:szCs w:val="24"/>
+        </w:rPr>
+        <w:t>、「複数のグローバル化</w:t>
       </w:r>
       <w:r>
         <w:rPr>
@@ -9201,7 +9657,7 @@
           <w:sz w:val="24"/>
           <w:szCs w:val="24"/>
         </w:rPr>
-        <w:t>代替的な（ネイティブに代わる）トランスナショナルな過程と行為者たち」久保明教訳、小泉潤二・栗本英世編『第３巻</w:t>
+        <w:t>代替的な（ネイティブに代わる）トランスナショナルな過程と行為者たち」、小泉潤二・栗本英世・久保明教編、『第３巻</w:t>
       </w:r>
       <w:r>
         <w:rPr>
@@ -9233,23 +9689,7 @@
           <w:sz w:val="24"/>
           <w:szCs w:val="24"/>
         </w:rPr>
-        <w:t>）</w:t>
-      </w:r>
-      <w:r>
-        <w:rPr>
-          <w:rFonts w:ascii="Times New Roman" w:hAnsi="Times New Roman" w:cs="Times New Roman"/>
-          <w:sz w:val="24"/>
-          <w:szCs w:val="24"/>
-        </w:rPr>
-        <w:t>pp. 49–108</w:t>
-      </w:r>
-      <w:r>
-        <w:rPr>
-          <w:rFonts w:ascii="Times New Roman" w:hAnsi="Times New Roman" w:cs="Times New Roman"/>
-          <w:sz w:val="24"/>
-          <w:szCs w:val="24"/>
-        </w:rPr>
-        <w:t>、大阪大学</w:t>
+        <w:t>）、大阪大学</w:t>
       </w:r>
       <w:r>
         <w:rPr>
@@ -9297,7 +9737,23 @@
           <w:sz w:val="24"/>
           <w:szCs w:val="24"/>
         </w:rPr>
-        <w:t>「インターフェイスの人文学」。</w:t>
+        <w:t>「インターフェイスの人文学」、</w:t>
+      </w:r>
+      <w:r>
+        <w:rPr>
+          <w:rFonts w:ascii="Times New Roman" w:hAnsi="Times New Roman" w:cs="Times New Roman"/>
+          <w:sz w:val="24"/>
+          <w:szCs w:val="24"/>
+        </w:rPr>
+        <w:t>49–108</w:t>
+      </w:r>
+      <w:r>
+        <w:rPr>
+          <w:rFonts w:ascii="Times New Roman" w:hAnsi="Times New Roman" w:cs="Times New Roman"/>
+          <w:sz w:val="24"/>
+          <w:szCs w:val="24"/>
+        </w:rPr>
+        <w:t>頁。</w:t>
       </w:r>
     </w:p>
     <w:p>
@@ -9315,23 +9771,23 @@
           <w:sz w:val="24"/>
           <w:szCs w:val="24"/>
         </w:rPr>
-        <w:t>山下彰一</w:t>
-      </w:r>
-      <w:r>
-        <w:rPr>
-          <w:rFonts w:ascii="Times New Roman" w:hAnsi="Times New Roman" w:cs="Times New Roman"/>
-          <w:sz w:val="24"/>
-          <w:szCs w:val="24"/>
-        </w:rPr>
-        <w:t xml:space="preserve"> 1999</w:t>
-      </w:r>
-      <w:r>
-        <w:rPr>
-          <w:rFonts w:ascii="Times New Roman" w:hAnsi="Times New Roman" w:cs="Times New Roman"/>
-          <w:sz w:val="24"/>
-          <w:szCs w:val="24"/>
-        </w:rPr>
-        <w:t>「開発協力における知識情報の共有化</w:t>
+        <w:t>山下彰一、</w:t>
+      </w:r>
+      <w:r>
+        <w:rPr>
+          <w:rFonts w:ascii="Times New Roman" w:hAnsi="Times New Roman" w:cs="Times New Roman"/>
+          <w:sz w:val="24"/>
+          <w:szCs w:val="24"/>
+        </w:rPr>
+        <w:t>1999</w:t>
+      </w:r>
+      <w:r>
+        <w:rPr>
+          <w:rFonts w:ascii="Times New Roman" w:hAnsi="Times New Roman" w:cs="Times New Roman"/>
+          <w:sz w:val="24"/>
+          <w:szCs w:val="24"/>
+        </w:rPr>
+        <w:t>、「開発協力における知識情報の共有化</w:t>
       </w:r>
       <w:r>
         <w:rPr>
@@ -9347,23 +9803,55 @@
           <w:sz w:val="24"/>
           <w:szCs w:val="24"/>
         </w:rPr>
-        <w:t>特集の目的」『国際開発研究』</w:t>
-      </w:r>
-      <w:r>
-        <w:rPr>
-          <w:rFonts w:ascii="Times New Roman" w:hAnsi="Times New Roman" w:cs="Times New Roman"/>
-          <w:sz w:val="24"/>
-          <w:szCs w:val="24"/>
-        </w:rPr>
-        <w:t>8(2):1–4</w:t>
-      </w:r>
-      <w:r>
-        <w:rPr>
-          <w:rFonts w:ascii="Times New Roman" w:hAnsi="Times New Roman" w:cs="Times New Roman"/>
-          <w:sz w:val="24"/>
-          <w:szCs w:val="24"/>
-        </w:rPr>
-        <w:t>。</w:t>
+        <w:t>特集の目的」、『国際開発研究』第</w:t>
+      </w:r>
+      <w:r>
+        <w:rPr>
+          <w:rFonts w:ascii="Times New Roman" w:hAnsi="Times New Roman" w:cs="Times New Roman"/>
+          <w:sz w:val="24"/>
+          <w:szCs w:val="24"/>
+        </w:rPr>
+        <w:t>8</w:t>
+      </w:r>
+      <w:r>
+        <w:rPr>
+          <w:rFonts w:ascii="Times New Roman" w:hAnsi="Times New Roman" w:cs="Times New Roman"/>
+          <w:sz w:val="24"/>
+          <w:szCs w:val="24"/>
+        </w:rPr>
+        <w:t>巻、第</w:t>
+      </w:r>
+      <w:r>
+        <w:rPr>
+          <w:rFonts w:ascii="Times New Roman" w:hAnsi="Times New Roman" w:cs="Times New Roman"/>
+          <w:sz w:val="24"/>
+          <w:szCs w:val="24"/>
+        </w:rPr>
+        <w:t>2</w:t>
+      </w:r>
+      <w:r>
+        <w:rPr>
+          <w:rFonts w:ascii="Times New Roman" w:hAnsi="Times New Roman" w:cs="Times New Roman"/>
+          <w:sz w:val="24"/>
+          <w:szCs w:val="24"/>
+        </w:rPr>
+        <w:t>号、</w:t>
+      </w:r>
+      <w:r>
+        <w:rPr>
+          <w:rFonts w:ascii="Times New Roman" w:hAnsi="Times New Roman" w:cs="Times New Roman"/>
+          <w:sz w:val="24"/>
+          <w:szCs w:val="24"/>
+        </w:rPr>
+        <w:t>1–4</w:t>
+      </w:r>
+      <w:r>
+        <w:rPr>
+          <w:rFonts w:ascii="Times New Roman" w:hAnsi="Times New Roman" w:cs="Times New Roman"/>
+          <w:sz w:val="24"/>
+          <w:szCs w:val="24"/>
+        </w:rPr>
+        <w:t>頁。</w:t>
       </w:r>
     </w:p>
     <w:p>
@@ -9381,23 +9869,23 @@
           <w:sz w:val="24"/>
           <w:szCs w:val="24"/>
         </w:rPr>
-        <w:t>山田肖子</w:t>
-      </w:r>
-      <w:r>
-        <w:rPr>
-          <w:rFonts w:ascii="Times New Roman" w:hAnsi="Times New Roman" w:cs="Times New Roman"/>
-          <w:sz w:val="24"/>
-          <w:szCs w:val="24"/>
-        </w:rPr>
-        <w:t xml:space="preserve"> 2009</w:t>
-      </w:r>
-      <w:r>
-        <w:rPr>
-          <w:rFonts w:ascii="Times New Roman" w:hAnsi="Times New Roman" w:cs="Times New Roman"/>
-          <w:sz w:val="24"/>
-          <w:szCs w:val="24"/>
-        </w:rPr>
-        <w:t>『国際協力と学校</w:t>
+        <w:t>山田肖子、</w:t>
+      </w:r>
+      <w:r>
+        <w:rPr>
+          <w:rFonts w:ascii="Times New Roman" w:hAnsi="Times New Roman" w:cs="Times New Roman"/>
+          <w:sz w:val="24"/>
+          <w:szCs w:val="24"/>
+        </w:rPr>
+        <w:t>2009</w:t>
+      </w:r>
+      <w:r>
+        <w:rPr>
+          <w:rFonts w:ascii="Times New Roman" w:hAnsi="Times New Roman" w:cs="Times New Roman"/>
+          <w:sz w:val="24"/>
+          <w:szCs w:val="24"/>
+        </w:rPr>
+        <w:t>、『国際協力と学校</w:t>
       </w:r>
       <w:r>
         <w:rPr>
@@ -9413,7 +9901,7 @@
           <w:sz w:val="24"/>
           <w:szCs w:val="24"/>
         </w:rPr>
-        <w:t>アフリカにおけるまなびの現場』創成社。</w:t>
+        <w:t>アフリカにおけるまなびの現場』、創成社。</w:t>
       </w:r>
     </w:p>
     <w:p>
@@ -9431,23 +9919,23 @@
           <w:sz w:val="24"/>
           <w:szCs w:val="24"/>
         </w:rPr>
-        <w:t>山田肖子</w:t>
-      </w:r>
-      <w:r>
-        <w:rPr>
-          <w:rFonts w:ascii="Times New Roman" w:hAnsi="Times New Roman" w:cs="Times New Roman"/>
-          <w:sz w:val="24"/>
-          <w:szCs w:val="24"/>
-        </w:rPr>
-        <w:t xml:space="preserve"> 2010</w:t>
-      </w:r>
-      <w:r>
-        <w:rPr>
-          <w:rFonts w:ascii="Times New Roman" w:hAnsi="Times New Roman" w:cs="Times New Roman"/>
-          <w:sz w:val="24"/>
-          <w:szCs w:val="24"/>
-        </w:rPr>
-        <w:t>「アフリカ教育研究の歴史的展開と現在</w:t>
+        <w:t>山田肖子、</w:t>
+      </w:r>
+      <w:r>
+        <w:rPr>
+          <w:rFonts w:ascii="Times New Roman" w:hAnsi="Times New Roman" w:cs="Times New Roman"/>
+          <w:sz w:val="24"/>
+          <w:szCs w:val="24"/>
+        </w:rPr>
+        <w:t>2010</w:t>
+      </w:r>
+      <w:r>
+        <w:rPr>
+          <w:rFonts w:ascii="Times New Roman" w:hAnsi="Times New Roman" w:cs="Times New Roman"/>
+          <w:sz w:val="24"/>
+          <w:szCs w:val="24"/>
+        </w:rPr>
+        <w:t>、「アフリカ教育研究の歴史的展開と現在</w:t>
       </w:r>
       <w:r>
         <w:rPr>
@@ -9463,23 +9951,39 @@
           <w:sz w:val="24"/>
           <w:szCs w:val="24"/>
         </w:rPr>
-        <w:t>真の地域理解に向けて」『アフリカ教育研究』</w:t>
-      </w:r>
-      <w:r>
-        <w:rPr>
-          <w:rFonts w:ascii="Times New Roman" w:hAnsi="Times New Roman" w:cs="Times New Roman"/>
-          <w:sz w:val="24"/>
-          <w:szCs w:val="24"/>
-        </w:rPr>
-        <w:t>1:12–23</w:t>
-      </w:r>
-      <w:r>
-        <w:rPr>
-          <w:rFonts w:ascii="Times New Roman" w:hAnsi="Times New Roman" w:cs="Times New Roman"/>
-          <w:sz w:val="24"/>
-          <w:szCs w:val="24"/>
-        </w:rPr>
-        <w:t>。</w:t>
+        <w:t>真の地域理解に向けて」、『アフリカ教育研究』第</w:t>
+      </w:r>
+      <w:r>
+        <w:rPr>
+          <w:rFonts w:ascii="Times New Roman" w:hAnsi="Times New Roman" w:cs="Times New Roman"/>
+          <w:sz w:val="24"/>
+          <w:szCs w:val="24"/>
+        </w:rPr>
+        <w:t>1</w:t>
+      </w:r>
+      <w:r>
+        <w:rPr>
+          <w:rFonts w:ascii="Times New Roman" w:hAnsi="Times New Roman" w:cs="Times New Roman"/>
+          <w:sz w:val="24"/>
+          <w:szCs w:val="24"/>
+        </w:rPr>
+        <w:t>巻、</w:t>
+      </w:r>
+      <w:r>
+        <w:rPr>
+          <w:rFonts w:ascii="Times New Roman" w:hAnsi="Times New Roman" w:cs="Times New Roman"/>
+          <w:sz w:val="24"/>
+          <w:szCs w:val="24"/>
+        </w:rPr>
+        <w:t>12–23</w:t>
+      </w:r>
+      <w:r>
+        <w:rPr>
+          <w:rFonts w:ascii="Times New Roman" w:hAnsi="Times New Roman" w:cs="Times New Roman"/>
+          <w:sz w:val="24"/>
+          <w:szCs w:val="24"/>
+        </w:rPr>
+        <w:t>頁。</w:t>
       </w:r>
     </w:p>
     <w:p>
@@ -9497,23 +10001,23 @@
           <w:sz w:val="24"/>
           <w:szCs w:val="24"/>
         </w:rPr>
-        <w:t>吉田和浩</w:t>
-      </w:r>
-      <w:r>
-        <w:rPr>
-          <w:rFonts w:ascii="Times New Roman" w:hAnsi="Times New Roman" w:cs="Times New Roman"/>
-          <w:sz w:val="24"/>
-          <w:szCs w:val="24"/>
-        </w:rPr>
-        <w:t xml:space="preserve"> 2005</w:t>
-      </w:r>
-      <w:r>
-        <w:rPr>
-          <w:rFonts w:ascii="Times New Roman" w:hAnsi="Times New Roman" w:cs="Times New Roman"/>
-          <w:sz w:val="24"/>
-          <w:szCs w:val="24"/>
-        </w:rPr>
-        <w:t>「高等教育」黒田一雄・横関祐見子編『国際教育開発論</w:t>
+        <w:t>吉田和浩、</w:t>
+      </w:r>
+      <w:r>
+        <w:rPr>
+          <w:rFonts w:ascii="Times New Roman" w:hAnsi="Times New Roman" w:cs="Times New Roman"/>
+          <w:sz w:val="24"/>
+          <w:szCs w:val="24"/>
+        </w:rPr>
+        <w:t>2005</w:t>
+      </w:r>
+      <w:r>
+        <w:rPr>
+          <w:rFonts w:ascii="Times New Roman" w:hAnsi="Times New Roman" w:cs="Times New Roman"/>
+          <w:sz w:val="24"/>
+          <w:szCs w:val="24"/>
+        </w:rPr>
+        <w:t>、「高等教育」、黒田一雄・横関祐見子編、『国際教育開発論</w:t>
       </w:r>
       <w:r>
         <w:rPr>
@@ -9529,23 +10033,23 @@
           <w:sz w:val="24"/>
           <w:szCs w:val="24"/>
         </w:rPr>
-        <w:t>理論と実践』</w:t>
-      </w:r>
-      <w:r>
-        <w:rPr>
-          <w:rFonts w:ascii="Times New Roman" w:hAnsi="Times New Roman" w:cs="Times New Roman"/>
-          <w:sz w:val="24"/>
-          <w:szCs w:val="24"/>
-        </w:rPr>
-        <w:t>pp. 121–140</w:t>
-      </w:r>
-      <w:r>
-        <w:rPr>
-          <w:rFonts w:ascii="Times New Roman" w:hAnsi="Times New Roman" w:cs="Times New Roman"/>
-          <w:sz w:val="24"/>
-          <w:szCs w:val="24"/>
-        </w:rPr>
-        <w:t>、有斐閣。</w:t>
+        <w:t>理論と実践』、有斐閣、</w:t>
+      </w:r>
+      <w:r>
+        <w:rPr>
+          <w:rFonts w:ascii="Times New Roman" w:hAnsi="Times New Roman" w:cs="Times New Roman"/>
+          <w:sz w:val="24"/>
+          <w:szCs w:val="24"/>
+        </w:rPr>
+        <w:t>121–140</w:t>
+      </w:r>
+      <w:r>
+        <w:rPr>
+          <w:rFonts w:ascii="Times New Roman" w:hAnsi="Times New Roman" w:cs="Times New Roman"/>
+          <w:sz w:val="24"/>
+          <w:szCs w:val="24"/>
+        </w:rPr>
+        <w:t>頁。</w:t>
       </w:r>
     </w:p>
     <w:p>
@@ -9573,7 +10077,7 @@
           <w:sz w:val="24"/>
           <w:szCs w:val="24"/>
         </w:rPr>
-        <w:t xml:space="preserve">, Lorraine (ed.). 2004. </w:t>
+        <w:t xml:space="preserve">, Lorraine, editor. 2004. </w:t>
       </w:r>
       <w:r>
         <w:rPr>
@@ -9645,7 +10149,7 @@
           <w:sz w:val="24"/>
           <w:szCs w:val="24"/>
         </w:rPr>
-        <w:t xml:space="preserve">King, Kenneth. 2000. Towards Knowledge-Based Aid: A New Way of Working or a New North-South Divide? </w:t>
+        <w:t xml:space="preserve">King, Kenneth. 2000. “Towards Knowledge-Based Aid: A New Way of Working or a New North-South Divide?” </w:t>
       </w:r>
       <w:r>
         <w:rPr>
@@ -9663,7 +10167,7 @@
           <w:sz w:val="24"/>
           <w:szCs w:val="24"/>
         </w:rPr>
-        <w:t>. 3(2):23–48. http://doi.org/10.15027/34134.</w:t>
+        <w:t>. Vol. 3, No. 2, pp. 23–48. http://doi.org/10.15027/34134.</w:t>
       </w:r>
     </w:p>
     <w:p>
@@ -9699,7 +10203,7 @@
           <w:sz w:val="24"/>
           <w:szCs w:val="24"/>
         </w:rPr>
-        <w:t xml:space="preserve">. 2007. The Political Dimension of International Cooperation in Education: Mechanisms of Global Governance to Promote Education for All. In David Baker and Alexander Wiseman (eds.). </w:t>
+        <w:t xml:space="preserve">. 2007. “The Political Dimension of International Cooperation in Education: Mechanisms of Global Governance to Promote Education for All” In Baker, David and Wiseman, Alexander (eds.). </w:t>
       </w:r>
       <w:r>
         <w:rPr>
@@ -9717,7 +10221,7 @@
           <w:sz w:val="24"/>
           <w:szCs w:val="24"/>
         </w:rPr>
-        <w:t>, pp. 33–74. Oxford: Elsevier.</w:t>
+        <w:t>. Oxford: Elsevier, pp. 33–74.</w:t>
       </w:r>
     </w:p>
     <w:p>
@@ -9753,7 +10257,7 @@
           <w:sz w:val="24"/>
           <w:szCs w:val="24"/>
         </w:rPr>
-        <w:t xml:space="preserve">. 2005. Pluralizing Anthropology. </w:t>
+        <w:t xml:space="preserve">. 2005. “Pluralizing Anthropology” </w:t>
       </w:r>
       <w:r>
         <w:rPr>
@@ -9771,7 +10275,7 @@
           <w:sz w:val="24"/>
           <w:szCs w:val="24"/>
         </w:rPr>
-        <w:t>. 46(7):9.</w:t>
+        <w:t>. Vol. 46, No. 7, pp. 9.</w:t>
       </w:r>
     </w:p>
     <w:p>
@@ -9817,7 +10321,7 @@
           <w:sz w:val="24"/>
           <w:szCs w:val="24"/>
         </w:rPr>
-        <w:t xml:space="preserve">. 2001. Figures of the Future: Dystopia and Subjectivity in the Social Imagination of the Future. In </w:t>
+        <w:t xml:space="preserve">. 2001. “Figures of the Future: Dystopia and Subjectivity in the Social Imagination of the Future” In Kurimoto, </w:t>
       </w:r>
       <w:proofErr w:type="spellStart"/>
       <w:r>
@@ -9835,7 +10339,7 @@
           <w:sz w:val="24"/>
           <w:szCs w:val="24"/>
         </w:rPr>
-        <w:t xml:space="preserve"> Kurimoto (ed.). </w:t>
+        <w:t xml:space="preserve"> (ed.). </w:t>
       </w:r>
       <w:r>
         <w:rPr>
@@ -9853,7 +10357,7 @@
           <w:sz w:val="24"/>
           <w:szCs w:val="24"/>
         </w:rPr>
-        <w:t>, pp. 239–261. JCAS Symposium Series 14. Osaka: JCAS, National Museum of Ethnology.</w:t>
+        <w:t>. Osaka: JCAS, National Museum of Ethnology, pp. 239–261. JCAS Symposium Series 14.</w:t>
       </w:r>
     </w:p>
     <w:p>
@@ -9953,7 +10457,16 @@
           <w:sz w:val="24"/>
           <w:szCs w:val="24"/>
         </w:rPr>
-        <w:t xml:space="preserve">. 2021. Inequality in Learning Engagements Amid the COVID-19 Pandemic: A Comparative Study of Kenya, Uganda, and Malawi. </w:t>
+        <w:t xml:space="preserve">. 2021. “Inequality in Learning Engagements Amid the COVID-19 Pandemic: A Comparative Study </w:t>
+      </w:r>
+      <w:r>
+        <w:rPr>
+          <w:rFonts w:ascii="Times New Roman" w:hAnsi="Times New Roman" w:cs="Times New Roman"/>
+          <w:sz w:val="24"/>
+          <w:szCs w:val="24"/>
+        </w:rPr>
+        <w:lastRenderedPageBreak/>
+        <w:t xml:space="preserve">of Kenya, Uganda, and Malawi” </w:t>
       </w:r>
       <w:r>
         <w:rPr>
@@ -9971,7 +10484,7 @@
           <w:sz w:val="24"/>
           <w:szCs w:val="24"/>
         </w:rPr>
-        <w:t>. 12:4–18.</w:t>
+        <w:t>. Vol. 12, pp. 4–18.</w:t>
       </w:r>
     </w:p>
     <w:p>
@@ -9990,7 +10503,6 @@
           <w:sz w:val="24"/>
           <w:szCs w:val="24"/>
         </w:rPr>
-        <w:lastRenderedPageBreak/>
         <w:t>Sifuna</w:t>
       </w:r>
       <w:proofErr w:type="spellEnd"/>
@@ -10154,7 +10666,7 @@
           <w:sz w:val="24"/>
           <w:szCs w:val="24"/>
         </w:rPr>
-        <w:t xml:space="preserve">, Francis L. 2015. UPE Policy and Quality of Education in Kenya. In Keiichi Ogawa and </w:t>
+        <w:t xml:space="preserve">, Francis L. 2015. “UPE Policy and Quality of Education in Kenya” In Ogawa, Keiichi and Nishimura, </w:t>
       </w:r>
       <w:proofErr w:type="spellStart"/>
       <w:r>
@@ -10172,7 +10684,7 @@
           <w:sz w:val="24"/>
           <w:szCs w:val="24"/>
         </w:rPr>
-        <w:t xml:space="preserve"> Nishimura (eds.). </w:t>
+        <w:t xml:space="preserve"> (eds.). </w:t>
       </w:r>
       <w:r>
         <w:rPr>
@@ -10190,7 +10702,7 @@
           <w:sz w:val="24"/>
           <w:szCs w:val="24"/>
         </w:rPr>
-        <w:t>, pp. 135–153. Brill.</w:t>
+        <w:t>. Brill, pp. 135–153.</w:t>
       </w:r>
     </w:p>
     <w:p>
@@ -10208,39 +10720,7 @@
           <w:sz w:val="24"/>
           <w:szCs w:val="24"/>
         </w:rPr>
-        <w:t xml:space="preserve">Stiglitz, Joseph E. 1998. More Instruments and Broader Goals: Moving toward the Post-Washington Consensus. The United Nations University World Institute for Development Economics Research, Helsinki. http://www.wider.unu.edu/ stiglitz.htm </w:t>
-      </w:r>
-      <w:r>
-        <w:rPr>
-          <w:rFonts w:ascii="Times New Roman" w:hAnsi="Times New Roman" w:cs="Times New Roman"/>
-          <w:sz w:val="24"/>
-          <w:szCs w:val="24"/>
-        </w:rPr>
-        <w:t>（</w:t>
-      </w:r>
-      <w:r>
-        <w:rPr>
-          <w:rFonts w:ascii="Times New Roman" w:hAnsi="Times New Roman" w:cs="Times New Roman"/>
-          <w:sz w:val="24"/>
-          <w:szCs w:val="24"/>
-        </w:rPr>
-        <w:t xml:space="preserve">2001/1/15 </w:t>
-      </w:r>
-      <w:r>
-        <w:rPr>
-          <w:rFonts w:ascii="Times New Roman" w:hAnsi="Times New Roman" w:cs="Times New Roman"/>
-          <w:sz w:val="24"/>
-          <w:szCs w:val="24"/>
-        </w:rPr>
-        <w:t>アクセス）</w:t>
-      </w:r>
-      <w:r>
-        <w:rPr>
-          <w:rFonts w:ascii="Times New Roman" w:hAnsi="Times New Roman" w:cs="Times New Roman"/>
-          <w:sz w:val="24"/>
-          <w:szCs w:val="24"/>
-        </w:rPr>
-        <w:t>.</w:t>
+        <w:t>Stiglitz, Joseph E. 1998. “More Instruments and Broader Goals: Moving toward the Post-Washington Consensus” The United Nations University World Institute for Development Economics Research, Helsinki. http://www.wider.unu.edu/ stiglitz.htm (January 15, 2001).</w:t>
       </w:r>
     </w:p>
     <w:p>
@@ -10258,7 +10738,7 @@
           <w:sz w:val="24"/>
           <w:szCs w:val="24"/>
         </w:rPr>
-        <w:t xml:space="preserve">Thoburn, John T. 2000. Development Studies Education in Universities in the New Millennium: A United Kingdom Perspective. </w:t>
+        <w:t xml:space="preserve">Thoburn, John T. 2000. “Development Studies Education in Universities in the New Millennium: A United Kingdom Perspective” </w:t>
       </w:r>
       <w:r>
         <w:rPr>
@@ -10276,7 +10756,7 @@
           <w:sz w:val="24"/>
           <w:szCs w:val="24"/>
         </w:rPr>
-        <w:t>. 9(2):49–62.</w:t>
+        <w:t>. Vol. 9, No. 2, pp. 49–62.</w:t>
       </w:r>
     </w:p>
     <w:p>
@@ -10294,39 +10774,7 @@
           <w:sz w:val="24"/>
           <w:szCs w:val="24"/>
         </w:rPr>
-        <w:t xml:space="preserve">United Nations. 2017. One Health, September 2017. http://www.who.int/features/qa/one-health/ </w:t>
-      </w:r>
-      <w:r>
-        <w:rPr>
-          <w:rFonts w:ascii="Times New Roman" w:hAnsi="Times New Roman" w:cs="Times New Roman"/>
-          <w:sz w:val="24"/>
-          <w:szCs w:val="24"/>
-        </w:rPr>
-        <w:t>（</w:t>
-      </w:r>
-      <w:r>
-        <w:rPr>
-          <w:rFonts w:ascii="Times New Roman" w:hAnsi="Times New Roman" w:cs="Times New Roman"/>
-          <w:sz w:val="24"/>
-          <w:szCs w:val="24"/>
-        </w:rPr>
-        <w:t xml:space="preserve">2022/12/6 </w:t>
-      </w:r>
-      <w:r>
-        <w:rPr>
-          <w:rFonts w:ascii="Times New Roman" w:hAnsi="Times New Roman" w:cs="Times New Roman"/>
-          <w:sz w:val="24"/>
-          <w:szCs w:val="24"/>
-        </w:rPr>
-        <w:t>アクセス）</w:t>
-      </w:r>
-      <w:r>
-        <w:rPr>
-          <w:rFonts w:ascii="Times New Roman" w:hAnsi="Times New Roman" w:cs="Times New Roman"/>
-          <w:sz w:val="24"/>
-          <w:szCs w:val="24"/>
-        </w:rPr>
-        <w:t>.</w:t>
+        <w:t>United Nations. 2017. “One Health, September 2017”. http://www.who.int/features/qa/one-health/ (December 6, 2022).</w:t>
       </w:r>
     </w:p>
     <w:p>
@@ -10381,6 +10829,8 @@
         </w:rPr>
         <w:fldChar w:fldCharType="end"/>
       </w:r>
+      <w:bookmarkStart w:id="1" w:name="_GoBack"/>
+      <w:bookmarkEnd w:id="1"/>
     </w:p>
     <w:sectPr>
       <w:pgSz w:w="11906" w:h="16838"/>

</xml_diff>

<commit_message>
Added Kyosei studies English
</commit_message>
<xml_diff>
--- a/Journal of Kyosei Studies/chicago-author-date-kyosei-ja-test.docx
+++ b/Journal of Kyosei Studies/chicago-author-date-kyosei-ja-test.docx
@@ -5030,7 +5030,55 @@
           <w:sz w:val="24"/>
           <w:szCs w:val="24"/>
         </w:rPr>
-        <w:instrText>["2000"]]},"citation-key":"thoburn2000"}},{"id":5191,"uris":["http://zotero.org/users/2816249/items/BNE2CUYK"],"itemData":{"id":5191,"type":"webpage","container-title":"</w:instrText>
+        <w:instrText>["2000"]]},"citation-key":"thoburn2000"}},{"id":5191,"uris":["http://zotero.org/users/2816249/items/BNE2CUYK"],"itemData":{"id":5191,"type":"webpage","language":"ja","note":"name-kana:</w:instrText>
+      </w:r>
+      <w:r>
+        <w:rPr>
+          <w:rFonts w:ascii="Times New Roman" w:eastAsia="ＭＳ 明朝" w:hAnsi="Times New Roman" w:cs="Times New Roman" w:hint="eastAsia"/>
+          <w:sz w:val="24"/>
+          <w:szCs w:val="24"/>
+        </w:rPr>
+        <w:instrText>こくさいきょうりょくぎんこう</w:instrText>
+      </w:r>
+      <w:r>
+        <w:rPr>
+          <w:rFonts w:ascii="Times New Roman" w:eastAsia="ＭＳ 明朝" w:hAnsi="Times New Roman" w:cs="Times New Roman" w:hint="eastAsia"/>
+          <w:sz w:val="24"/>
+          <w:szCs w:val="24"/>
+        </w:rPr>
+        <w:instrText>","title":"</w:instrText>
+      </w:r>
+      <w:r>
+        <w:rPr>
+          <w:rFonts w:ascii="Times New Roman" w:eastAsia="ＭＳ 明朝" w:hAnsi="Times New Roman" w:cs="Times New Roman" w:hint="eastAsia"/>
+          <w:sz w:val="24"/>
+          <w:szCs w:val="24"/>
+        </w:rPr>
+        <w:instrText>途上国実施機関の組織能力分析―バングラデッシュ、タイ、</w:instrText>
+      </w:r>
+      <w:r>
+        <w:rPr>
+          <w:rFonts w:ascii="Times New Roman" w:eastAsia="ＭＳ 明朝" w:hAnsi="Times New Roman" w:cs="Times New Roman" w:hint="eastAsia"/>
+          <w:sz w:val="24"/>
+          <w:szCs w:val="24"/>
+        </w:rPr>
+        <w:instrText xml:space="preserve"> </w:instrText>
+      </w:r>
+      <w:r>
+        <w:rPr>
+          <w:rFonts w:ascii="Times New Roman" w:eastAsia="ＭＳ 明朝" w:hAnsi="Times New Roman" w:cs="Times New Roman" w:hint="eastAsia"/>
+          <w:sz w:val="24"/>
+          <w:szCs w:val="24"/>
+        </w:rPr>
+        <w:instrText>インドネシアの事例研究</w:instrText>
+      </w:r>
+      <w:r>
+        <w:rPr>
+          <w:rFonts w:ascii="Times New Roman" w:eastAsia="ＭＳ 明朝" w:hAnsi="Times New Roman" w:cs="Times New Roman" w:hint="eastAsia"/>
+          <w:sz w:val="24"/>
+          <w:szCs w:val="24"/>
+        </w:rPr>
+        <w:instrText>","URL":"http://www.jbic.go.jp/japanese/research/ index.html","author":[{"literal":"</w:instrText>
       </w:r>
       <w:r>
         <w:rPr>
@@ -5046,71 +5094,7 @@
           <w:sz w:val="24"/>
           <w:szCs w:val="24"/>
         </w:rPr>
-        <w:instrText>","language":"ja","note":"name-kana:</w:instrText>
-      </w:r>
-      <w:r>
-        <w:rPr>
-          <w:rFonts w:ascii="Times New Roman" w:eastAsia="ＭＳ 明朝" w:hAnsi="Times New Roman" w:cs="Times New Roman" w:hint="eastAsia"/>
-          <w:sz w:val="24"/>
-          <w:szCs w:val="24"/>
-        </w:rPr>
-        <w:instrText>こくさいきょうりょくぎんこう</w:instrText>
-      </w:r>
-      <w:r>
-        <w:rPr>
-          <w:rFonts w:ascii="Times New Roman" w:eastAsia="ＭＳ 明朝" w:hAnsi="Times New Roman" w:cs="Times New Roman" w:hint="eastAsia"/>
-          <w:sz w:val="24"/>
-          <w:szCs w:val="24"/>
-        </w:rPr>
-        <w:instrText>","title":"</w:instrText>
-      </w:r>
-      <w:r>
-        <w:rPr>
-          <w:rFonts w:ascii="Times New Roman" w:eastAsia="ＭＳ 明朝" w:hAnsi="Times New Roman" w:cs="Times New Roman" w:hint="eastAsia"/>
-          <w:sz w:val="24"/>
-          <w:szCs w:val="24"/>
-        </w:rPr>
-        <w:instrText>途上国実施機関の組織能力分析―バングラデッシュ、タイ、</w:instrText>
-      </w:r>
-      <w:r>
-        <w:rPr>
-          <w:rFonts w:ascii="Times New Roman" w:eastAsia="ＭＳ 明朝" w:hAnsi="Times New Roman" w:cs="Times New Roman" w:hint="eastAsia"/>
-          <w:sz w:val="24"/>
-          <w:szCs w:val="24"/>
-        </w:rPr>
-        <w:instrText xml:space="preserve"> </w:instrText>
-      </w:r>
-      <w:r>
-        <w:rPr>
-          <w:rFonts w:ascii="Times New Roman" w:eastAsia="ＭＳ 明朝" w:hAnsi="Times New Roman" w:cs="Times New Roman" w:hint="eastAsia"/>
-          <w:sz w:val="24"/>
-          <w:szCs w:val="24"/>
-        </w:rPr>
-        <w:instrText>インドネシアの事例研究</w:instrText>
-      </w:r>
-      <w:r>
-        <w:rPr>
-          <w:rFonts w:ascii="Times New Roman" w:eastAsia="ＭＳ 明朝" w:hAnsi="Times New Roman" w:cs="Times New Roman" w:hint="eastAsia"/>
-          <w:sz w:val="24"/>
-          <w:szCs w:val="24"/>
-        </w:rPr>
-        <w:instrText>","URL":"http://www.jbic.go.jp/japanese/research/ index.html","author":[{"literal":"</w:instrText>
-      </w:r>
-      <w:r>
-        <w:rPr>
-          <w:rFonts w:ascii="Times New Roman" w:eastAsia="ＭＳ 明朝" w:hAnsi="Times New Roman" w:cs="Times New Roman" w:hint="eastAsia"/>
-          <w:sz w:val="24"/>
-          <w:szCs w:val="24"/>
-        </w:rPr>
-        <w:instrText>国際協力銀行</w:instrText>
-      </w:r>
-      <w:r>
-        <w:rPr>
-          <w:rFonts w:ascii="Times New Roman" w:eastAsia="ＭＳ 明朝" w:hAnsi="Times New Roman" w:cs="Times New Roman" w:hint="eastAsia"/>
-          <w:sz w:val="24"/>
-          <w:szCs w:val="24"/>
-        </w:rPr>
-        <w:instrText>"}],"accessed":{"date-parts":[["2001",2,15]]},"issued":{"date-parts":[["1999"]]},"citation-key":"kokusaikyoryokuginko1999"}},{"id":5192,"uris":["</w:instrText>
+        <w:instrText>"}],"accessed":{"date-parts":[["2001",2,15]]},"issued":{"date-parts":[["1999"]]},"citation-key":"kokusaikyoryokuginko1999"}},{"id":5192,"uris":["http://zotero.org/users/281</w:instrText>
       </w:r>
       <w:r>
         <w:rPr>
@@ -5118,7 +5102,7 @@
           <w:sz w:val="24"/>
           <w:szCs w:val="24"/>
         </w:rPr>
-        <w:instrText xml:space="preserve">http://zotero.org/users/2816249/items/B3BKQ6F3"],"itemData":{"id":5192,"type":"webpage","container-title":"The United Nations University World Institute for Development Economics Research, Helsinki","title":"More instruments and broader goals: moving toward the post-Washington Consensus","URL":"http://www.wider.unu.edu/ stiglitz.htm","author":[{"family":"Stiglitz","given":"Joseph E"}],"accessed":{"date-parts":[["2001",1,15]]},"issued":{"date-parts":[["1998"]]},"citation-key":"stiglitz1998"}}],"schema":"https://github.com/citation-style-language/schema/raw/master/csl-citation.json"} </w:instrText>
+        <w:instrText xml:space="preserve">6249/items/B3BKQ6F3"],"itemData":{"id":5192,"type":"webpage","container-title":"The United Nations University World Institute for Development Economics Research, Helsinki","title":"More instruments and broader goals: moving toward the post-Washington Consensus","URL":"http://www.wider.unu.edu/ stiglitz.htm","author":[{"family":"Stiglitz","given":"Joseph E"}],"accessed":{"date-parts":[["2001",1,15]]},"issued":{"date-parts":[["1998"]]},"citation-key":"stiglitz1998"}}],"schema":"https://github.com/citation-style-language/schema/raw/master/csl-citation.json"} </w:instrText>
       </w:r>
       <w:r>
         <w:rPr>
@@ -5326,7 +5310,7 @@
           <w:szCs w:val="24"/>
           <w:lang w:val="fr-FR"/>
         </w:rPr>
-        <w:instrText>","language":"ja","note":"name-kana:</w:instrText>
+        <w:instrText>","note":"name-kana:</w:instrText>
       </w:r>
       <w:r>
         <w:rPr>
@@ -5416,7 +5400,7 @@
           <w:szCs w:val="24"/>
           <w:lang w:val="fr-FR"/>
         </w:rPr>
-        <w:instrText xml:space="preserve">"}],"issued":{"date-parts":[["2006"]]},"citation-key":"kurimoto2006"}}],"schema":"https://github.com/citation-style-language/schema/raw/master/csl-citation.json"} </w:instrText>
+        <w:instrText xml:space="preserve">"}],"issued":{"date-parts":[["2006"]]},"citation-key":"LiBen2006"}}],"schema":"https://github.com/citation-style-language/schema/raw/master/csl-citation.json"} </w:instrText>
       </w:r>
       <w:r>
         <w:rPr>
@@ -5698,7 +5682,7 @@
           <w:szCs w:val="24"/>
           <w:lang w:val="fr-FR"/>
         </w:rPr>
-        <w:instrText>","language":"ja","note":"name-kana:</w:instrText>
+        <w:instrText>","note":"name-kana:</w:instrText>
       </w:r>
       <w:r>
         <w:rPr>
@@ -5932,7 +5916,7 @@
           <w:szCs w:val="24"/>
           <w:lang w:val="fr-FR"/>
         </w:rPr>
-        <w:instrText>"}],"issued":{"date-parts":[["2008"]]},"citation-key":"kurimoto2008"}},{"id":5196,"uris":["http://zotero.org/users/2816249/items/CEVEITNC"],"itemData":{"id":5196,"type":"chapter","container-title":"</w:instrText>
+        <w:instrText>"}],"issued":{"date-parts":[["2008"]]},"citation-key":"LiBen2008"}},{"id":5196,"uris":["http://zotero.org/users/2816249/items/CEVEITNC"],"itemData":{"id":5196,"type":"chapter","container-title":"</w:instrText>
       </w:r>
       <w:r>
         <w:rPr>
@@ -7080,7 +7064,7 @@
           <w:szCs w:val="24"/>
           <w:lang w:val="fr-FR"/>
         </w:rPr>
-        <w:instrText>","language":"ja","note":"name-kana:</w:instrText>
+        <w:instrText>","note":"name-kana:</w:instrText>
       </w:r>
       <w:r>
         <w:rPr>
@@ -7314,7 +7298,7 @@
           <w:szCs w:val="24"/>
           <w:lang w:val="fr-FR"/>
         </w:rPr>
-        <w:instrText>"}],"issued":{"date-parts":[["2008"]]},"citation-key":"kurimoto2008"},"locator":"65","label":"page"}],"sche</w:instrText>
+        <w:instrText>"}],"issued":{"date-parts":[["2008"]]},"citation-key":"LiBen2008"},"locator":"65","label":"page"}],"schema":"https://github</w:instrText>
       </w:r>
       <w:r>
         <w:rPr>
@@ -7323,7 +7307,7 @@
           <w:szCs w:val="24"/>
           <w:lang w:val="fr-FR"/>
         </w:rPr>
-        <w:instrText xml:space="preserve">ma":"https://github.com/citation-style-language/schema/raw/master/csl-citation.json"} </w:instrText>
+        <w:instrText xml:space="preserve">.com/citation-style-language/schema/raw/master/csl-citation.json"} </w:instrText>
       </w:r>
       <w:r>
         <w:rPr>
@@ -7507,7 +7491,7 @@
           <w:szCs w:val="24"/>
           <w:lang w:val="fr-FR"/>
         </w:rPr>
-        <w:instrText>","language":"ja","note":"name-kana:</w:instrText>
+        <w:instrText>","note":"name-kana:</w:instrText>
       </w:r>
       <w:r>
         <w:rPr>
@@ -7741,7 +7725,7 @@
           <w:szCs w:val="24"/>
           <w:lang w:val="fr-FR"/>
         </w:rPr>
-        <w:instrText>"}],"issued":{"date-parts":[["2008"]]},"citation-key":"kurimoto2008"},"locator":"65-66","label":"page","suppress-author":t</w:instrText>
+        <w:instrText>"}],"issued":{"date-parts":[["2008"]]},"citation-key":"LiBen2008"},"locator":"65-66","label":"page","suppress-author":true}],"schema":"htt</w:instrText>
       </w:r>
       <w:r>
         <w:rPr>
@@ -7750,7 +7734,7 @@
           <w:szCs w:val="24"/>
           <w:lang w:val="fr-FR"/>
         </w:rPr>
-        <w:instrText xml:space="preserve">rue}],"schema":"https://github.com/citation-style-language/schema/raw/master/csl-citation.json"} </w:instrText>
+        <w:instrText xml:space="preserve">ps://github.com/citation-style-language/schema/raw/master/csl-citation.json"} </w:instrText>
       </w:r>
       <w:r>
         <w:rPr>
@@ -8269,25 +8253,14 @@
         </w:rPr>
         <w:t>（</w:t>
       </w:r>
-      <w:proofErr w:type="spellStart"/>
-      <w:r>
-        <w:rPr>
-          <w:rFonts w:ascii="Times New Roman" w:hAnsi="Times New Roman" w:cs="Times New Roman"/>
-          <w:sz w:val="24"/>
-          <w:szCs w:val="24"/>
-          <w:lang w:val="fr-FR"/>
-        </w:rPr>
-        <w:t>Koizumi</w:t>
-      </w:r>
-      <w:proofErr w:type="spellEnd"/>
-      <w:r>
-        <w:rPr>
-          <w:rFonts w:ascii="Times New Roman" w:hAnsi="Times New Roman" w:cs="Times New Roman"/>
-          <w:sz w:val="24"/>
-          <w:szCs w:val="24"/>
-          <w:lang w:val="fr-FR"/>
-        </w:rPr>
-        <w:t xml:space="preserve"> 2005; </w:t>
+      <w:r>
+        <w:rPr>
+          <w:rFonts w:ascii="Times New Roman" w:hAnsi="Times New Roman" w:cs="Times New Roman"/>
+          <w:sz w:val="24"/>
+          <w:szCs w:val="24"/>
+          <w:lang w:val="fr-FR"/>
+        </w:rPr>
+        <w:t xml:space="preserve">Koizumi 2005; </w:t>
       </w:r>
       <w:r>
         <w:rPr>
@@ -8420,7 +8393,7 @@
           <w:szCs w:val="24"/>
           <w:lang w:val="fr-FR"/>
         </w:rPr>
-        <w:instrText>","language":"ja","note":"name-kana:</w:instrText>
+        <w:instrText>","note":"name-kana:</w:instrText>
       </w:r>
       <w:r>
         <w:rPr>
@@ -8510,7 +8483,7 @@
           <w:szCs w:val="24"/>
           <w:lang w:val="fr-FR"/>
         </w:rPr>
-        <w:instrText>"}],"issued":{"date-parts":[["2006"]]},"citation-key":"kurimoto2006"}},{"id":5195,"uris":["http://zotero.org/users/2816249/items/5KXUCVRF"],"itemData":{"id":5195,"type":"chapter","container-title":"</w:instrText>
+        <w:instrText>"}],"issued":{"date-parts":[["2006"]]},"citation-key":"LiBen2006"}},{"id":5195,"uris":["http://zotero.org/users/2816249/items/5KXUCVRF"],"itemData":{"id":5195,"type":"chapter","container-title":"</w:instrText>
       </w:r>
       <w:r>
         <w:rPr>
@@ -8546,7 +8519,7 @@
           <w:szCs w:val="24"/>
           <w:lang w:val="fr-FR"/>
         </w:rPr>
-        <w:instrText>","language":"ja","note":"name-kana:</w:instrText>
+        <w:instrText>","note":"name-kana:</w:instrText>
       </w:r>
       <w:r>
         <w:rPr>
@@ -8780,7 +8753,7 @@
           <w:szCs w:val="24"/>
           <w:lang w:val="fr-FR"/>
         </w:rPr>
-        <w:instrText xml:space="preserve">"}],"issued":{"date-parts":[["2008"]]},"citation-key":"kurimoto2008"}}],"schema":"https://github.com/citation-style-language/schema/raw/master/csl-citation.json"} </w:instrText>
+        <w:instrText xml:space="preserve">"}],"issued":{"date-parts":[["2008"]]},"citation-key":"LiBen2008"}}],"schema":"https://github.com/citation-style-language/schema/raw/master/csl-citation.json"} </w:instrText>
       </w:r>
       <w:r>
         <w:rPr>
@@ -9116,6 +9089,8 @@
           <w:lang w:val="fr-FR"/>
         </w:rPr>
       </w:pPr>
+      <w:bookmarkStart w:id="1" w:name="_GoBack"/>
+      <w:bookmarkEnd w:id="1"/>
     </w:p>
     <w:p>
       <w:pPr>
@@ -9159,8 +9134,6 @@
       <w:r>
         <w:fldChar w:fldCharType="separate"/>
       </w:r>
-      <w:bookmarkStart w:id="1" w:name="_GoBack"/>
-      <w:bookmarkEnd w:id="1"/>
       <w:r>
         <w:rPr>
           <w:rFonts w:ascii="Times New Roman" w:hAnsi="Times New Roman" w:cs="Times New Roman"/>
@@ -9710,7 +9683,7 @@
           <w:sz w:val="24"/>
           <w:szCs w:val="24"/>
         </w:rPr>
-        <w:t>インドネシアの事例研究」、国際協力銀行。</w:t>
+        <w:t>インドネシアの事例研究」</w:t>
       </w:r>
       <w:r>
         <w:rPr>

</xml_diff>